<commit_message>
grosses updates de docs
</commit_message>
<xml_diff>
--- a/Documents/Documents de conceptions/Backlog_de_produit.docx
+++ b/Documents/Documents de conceptions/Backlog_de_produit.docx
@@ -1,6 +1,6 @@
 
 <file path=word/document.xml><?xml version="1.0" encoding="utf-8"?>
-<w:document xmlns:wpc="http://schemas.microsoft.com/office/word/2010/wordprocessingCanvas" xmlns:cx="http://schemas.microsoft.com/office/drawing/2014/chartex" xmlns:cx1="http://schemas.microsoft.com/office/drawing/2015/9/8/chartex" xmlns:cx2="http://schemas.microsoft.com/office/drawing/2015/10/21/chartex" xmlns:cx3="http://schemas.microsoft.com/office/drawing/2016/5/9/chartex" xmlns:cx4="http://schemas.microsoft.com/office/drawing/2016/5/10/chartex" xmlns:cx5="http://schemas.microsoft.com/office/drawing/2016/5/11/chartex" xmlns:cx6="http://schemas.microsoft.com/office/drawing/2016/5/12/chartex" xmlns:cx7="http://schemas.microsoft.com/office/drawing/2016/5/13/chartex" xmlns:cx8="http://schemas.microsoft.com/office/drawing/2016/5/14/chartex" xmlns:mc="http://schemas.openxmlformats.org/markup-compatibility/2006" xmlns:aink="http://schemas.microsoft.com/office/drawing/2016/ink" xmlns:am3d="http://schemas.microsoft.com/office/drawing/2017/model3d" xmlns:o="urn:schemas-microsoft-com:office:office" xmlns:r="http://schemas.openxmlformats.org/officeDocument/2006/relationships" xmlns:m="http://schemas.openxmlformats.org/officeDocument/2006/math" xmlns:v="urn:schemas-microsoft-com:vml" xmlns:wp14="http://schemas.microsoft.com/office/word/2010/wordprocessingDrawing" xmlns:wp="http://schemas.openxmlformats.org/drawingml/2006/wordprocessingDrawing" xmlns:w10="urn:schemas-microsoft-com:office:word" xmlns:w="http://schemas.openxmlformats.org/wordprocessingml/2006/main" xmlns:w14="http://schemas.microsoft.com/office/word/2010/wordml" xmlns:w15="http://schemas.microsoft.com/office/word/2012/wordml" xmlns:w16cid="http://schemas.microsoft.com/office/word/2016/wordml/cid" xmlns:w16se="http://schemas.microsoft.com/office/word/2015/wordml/symex" xmlns:wpg="http://schemas.microsoft.com/office/word/2010/wordprocessingGroup" xmlns:wpi="http://schemas.microsoft.com/office/word/2010/wordprocessingInk" xmlns:wne="http://schemas.microsoft.com/office/word/2006/wordml" xmlns:wps="http://schemas.microsoft.com/office/word/2010/wordprocessingShape" mc:Ignorable="w14 w15 w16se w16cid wp14">
+<w:document xmlns:wpc="http://schemas.microsoft.com/office/word/2010/wordprocessingCanvas" xmlns:cx="http://schemas.microsoft.com/office/drawing/2014/chartex" xmlns:cx1="http://schemas.microsoft.com/office/drawing/2015/9/8/chartex" xmlns:mc="http://schemas.openxmlformats.org/markup-compatibility/2006" xmlns:o="urn:schemas-microsoft-com:office:office" xmlns:r="http://schemas.openxmlformats.org/officeDocument/2006/relationships" xmlns:m="http://schemas.openxmlformats.org/officeDocument/2006/math" xmlns:v="urn:schemas-microsoft-com:vml" xmlns:wp14="http://schemas.microsoft.com/office/word/2010/wordprocessingDrawing" xmlns:wp="http://schemas.openxmlformats.org/drawingml/2006/wordprocessingDrawing" xmlns:w10="urn:schemas-microsoft-com:office:word" xmlns:w="http://schemas.openxmlformats.org/wordprocessingml/2006/main" xmlns:w14="http://schemas.microsoft.com/office/word/2010/wordml" xmlns:w15="http://schemas.microsoft.com/office/word/2012/wordml" xmlns:w16se="http://schemas.microsoft.com/office/word/2015/wordml/symex" xmlns:wpg="http://schemas.microsoft.com/office/word/2010/wordprocessingGroup" xmlns:wpi="http://schemas.microsoft.com/office/word/2010/wordprocessingInk" xmlns:wne="http://schemas.microsoft.com/office/word/2006/wordml" xmlns:wps="http://schemas.microsoft.com/office/word/2010/wordprocessingShape" mc:Ignorable="w14 w15 w16se wp14">
   <w:body>
     <w:p>
       <w:pPr>
@@ -21,9 +21,8 @@
           <w:szCs w:val="28"/>
           <w:lang w:val="fr-CA"/>
         </w:rPr>
-        <w:t>« </w:t>
+        <w:t>« Backlog » de produit</w:t>
       </w:r>
-      <w:proofErr w:type="spellStart"/>
       <w:r>
         <w:rPr>
           <w:rFonts w:ascii="Arial" w:hAnsi="Arial" w:cs="Arial"/>
@@ -32,9 +31,8 @@
           <w:szCs w:val="28"/>
           <w:lang w:val="fr-CA"/>
         </w:rPr>
-        <w:t>Backlog</w:t>
+        <w:t xml:space="preserve"> : </w:t>
       </w:r>
-      <w:proofErr w:type="spellEnd"/>
       <w:r>
         <w:rPr>
           <w:rFonts w:ascii="Arial" w:hAnsi="Arial" w:cs="Arial"/>
@@ -43,39 +41,7 @@
           <w:szCs w:val="28"/>
           <w:lang w:val="fr-CA"/>
         </w:rPr>
-        <w:t> » de produit</w:t>
-      </w:r>
-      <w:r>
-        <w:rPr>
-          <w:rFonts w:ascii="Arial" w:hAnsi="Arial" w:cs="Arial"/>
-          <w:b/>
-          <w:sz w:val="28"/>
-          <w:szCs w:val="28"/>
-          <w:lang w:val="fr-CA"/>
-        </w:rPr>
-        <w:t xml:space="preserve"> : </w:t>
-      </w:r>
-      <w:proofErr w:type="spellStart"/>
-      <w:r>
-        <w:rPr>
-          <w:rFonts w:ascii="Arial" w:hAnsi="Arial" w:cs="Arial"/>
-          <w:b/>
-          <w:sz w:val="28"/>
-          <w:szCs w:val="28"/>
-          <w:lang w:val="fr-CA"/>
-        </w:rPr>
-        <w:t>Curved</w:t>
-      </w:r>
-      <w:proofErr w:type="spellEnd"/>
-      <w:r>
-        <w:rPr>
-          <w:rFonts w:ascii="Arial" w:hAnsi="Arial" w:cs="Arial"/>
-          <w:b/>
-          <w:sz w:val="28"/>
-          <w:szCs w:val="28"/>
-          <w:lang w:val="fr-CA"/>
-        </w:rPr>
-        <w:t xml:space="preserve"> Fractals</w:t>
+        <w:t>Curved Fractals</w:t>
       </w:r>
     </w:p>
     <w:p>
@@ -108,7 +74,6 @@
         </w:rPr>
         <w:t xml:space="preserve">Conçu par : </w:t>
       </w:r>
-      <w:proofErr w:type="spellStart"/>
       <w:r>
         <w:rPr>
           <w:rFonts w:ascii="Arial" w:hAnsi="Arial" w:cs="Arial"/>
@@ -118,7 +83,6 @@
         </w:rPr>
         <w:t>JeeGo</w:t>
       </w:r>
-      <w:proofErr w:type="spellEnd"/>
     </w:p>
     <w:p>
       <w:pPr>
@@ -165,59 +129,59 @@
           <w:szCs w:val="22"/>
           <w:lang w:val="fr-CA"/>
         </w:rPr>
-        <w:t>Simon Lepage – Scrum master</w:t>
+        <w:t xml:space="preserve">Simon Lepage – </w:t>
       </w:r>
-    </w:p>
-    <w:p>
-      <w:pPr>
+      <w:r>
         <w:rPr>
           <w:sz w:val="22"/>
           <w:szCs w:val="22"/>
           <w:lang w:val="fr-CA"/>
         </w:rPr>
-      </w:pPr>
-      <w:r>
+        <w:t>Secrétaire</w:t>
+      </w:r>
+    </w:p>
+    <w:p>
+      <w:pPr>
         <w:rPr>
           <w:sz w:val="22"/>
           <w:szCs w:val="22"/>
           <w:lang w:val="fr-CA"/>
         </w:rPr>
-        <w:t>Jonathan Simard – Secrétaire</w:t>
-      </w:r>
-    </w:p>
-    <w:p>
-      <w:pPr>
+      </w:pPr>
+      <w:r>
         <w:rPr>
           <w:sz w:val="22"/>
           <w:szCs w:val="22"/>
           <w:lang w:val="fr-CA"/>
         </w:rPr>
-      </w:pPr>
+        <w:t xml:space="preserve">Jonathan Simard – </w:t>
+      </w:r>
       <w:r>
         <w:rPr>
           <w:sz w:val="22"/>
           <w:szCs w:val="22"/>
           <w:lang w:val="fr-CA"/>
         </w:rPr>
-        <w:t>Ludovic D’Anjou-</w:t>
+        <w:t>Scrum master</w:t>
       </w:r>
-      <w:proofErr w:type="spellStart"/>
-      <w:r>
+      <w:bookmarkStart w:id="0" w:name="_GoBack"/>
+      <w:bookmarkEnd w:id="0"/>
+    </w:p>
+    <w:p>
+      <w:pPr>
         <w:rPr>
           <w:sz w:val="22"/>
           <w:szCs w:val="22"/>
           <w:lang w:val="fr-CA"/>
         </w:rPr>
-        <w:t>Madore</w:t>
-      </w:r>
-      <w:proofErr w:type="spellEnd"/>
+      </w:pPr>
       <w:r>
         <w:rPr>
           <w:sz w:val="22"/>
           <w:szCs w:val="22"/>
           <w:lang w:val="fr-CA"/>
         </w:rPr>
-        <w:t xml:space="preserve"> – Directeur de produit</w:t>
+        <w:t>Ludovic D’Anjou-Madore – Directeur de produit</w:t>
       </w:r>
     </w:p>
     <w:p>
@@ -297,21 +261,7 @@
         <w:rPr>
           <w:highlight w:val="yellow"/>
         </w:rPr>
-        <w:t>font partie du « </w:t>
-      </w:r>
-      <w:proofErr w:type="spellStart"/>
-      <w:r>
-        <w:rPr>
-          <w:highlight w:val="yellow"/>
-        </w:rPr>
-        <w:t>backlog</w:t>
-      </w:r>
-      <w:proofErr w:type="spellEnd"/>
-      <w:r>
-        <w:rPr>
-          <w:highlight w:val="yellow"/>
-        </w:rPr>
-        <w:t xml:space="preserve"> de sprint » courant.</w:t>
+        <w:t>font partie du « backlog de sprint » courant.</w:t>
       </w:r>
     </w:p>
     <w:p>
@@ -370,21 +320,7 @@
         <w:rPr>
           <w:lang w:val="fr-CA"/>
         </w:rPr>
-        <w:t>« </w:t>
-      </w:r>
-      <w:proofErr w:type="spellStart"/>
-      <w:r>
-        <w:rPr>
-          <w:lang w:val="fr-CA"/>
-        </w:rPr>
-        <w:t>Backlog</w:t>
-      </w:r>
-      <w:proofErr w:type="spellEnd"/>
-      <w:r>
-        <w:rPr>
-          <w:lang w:val="fr-CA"/>
-        </w:rPr>
-        <w:t> » de produit</w:t>
+        <w:t>« Backlog » de produit</w:t>
       </w:r>
     </w:p>
     <w:p>
@@ -675,7 +611,7 @@
               <w:rPr>
                 <w:rFonts w:eastAsia="Cambria"/>
                 <w:sz w:val="24"/>
-                <w:highlight w:val="yellow"/>
+                <w:highlight w:val="green"/>
                 <w:lang w:val="fr-CA"/>
               </w:rPr>
             </w:pPr>
@@ -683,30 +619,10 @@
               <w:rPr>
                 <w:rFonts w:eastAsia="Cambria"/>
                 <w:sz w:val="24"/>
-                <w:highlight w:val="yellow"/>
-                <w:lang w:val="fr-CA"/>
-              </w:rPr>
-              <w:t xml:space="preserve">Configurer et produire une infrastructure d'affichage avec </w:t>
-            </w:r>
-            <w:proofErr w:type="spellStart"/>
-            <w:r>
-              <w:rPr>
-                <w:rFonts w:eastAsia="Cambria"/>
-                <w:sz w:val="24"/>
-                <w:highlight w:val="yellow"/>
-                <w:lang w:val="fr-CA"/>
-              </w:rPr>
-              <w:t>Jmonkey</w:t>
-            </w:r>
-            <w:proofErr w:type="spellEnd"/>
-            <w:r>
-              <w:rPr>
-                <w:rFonts w:eastAsia="Cambria"/>
-                <w:sz w:val="24"/>
-                <w:highlight w:val="yellow"/>
-                <w:lang w:val="fr-CA"/>
-              </w:rPr>
-              <w:t>.</w:t>
+                <w:highlight w:val="green"/>
+                <w:lang w:val="fr-CA"/>
+              </w:rPr>
+              <w:t>Configurer et produire une infrastructure d'affichage avec Jmonkey.</w:t>
             </w:r>
           </w:p>
           <w:p>
@@ -729,27 +645,7 @@
                 <w:highlight w:val="green"/>
                 <w:lang w:val="fr-CA"/>
               </w:rPr>
-              <w:t xml:space="preserve">Faire un </w:t>
-            </w:r>
-            <w:proofErr w:type="spellStart"/>
-            <w:r>
-              <w:rPr>
-                <w:rFonts w:eastAsia="Cambria"/>
-                <w:sz w:val="24"/>
-                <w:highlight w:val="green"/>
-                <w:lang w:val="fr-CA"/>
-              </w:rPr>
-              <w:t>shader</w:t>
-            </w:r>
-            <w:proofErr w:type="spellEnd"/>
-            <w:r>
-              <w:rPr>
-                <w:rFonts w:eastAsia="Cambria"/>
-                <w:sz w:val="24"/>
-                <w:highlight w:val="green"/>
-                <w:lang w:val="fr-CA"/>
-              </w:rPr>
-              <w:t xml:space="preserve"> générique sur lequel on ajoutera l'équation.</w:t>
+              <w:t>Faire un shader générique sur lequel on ajoutera l'équation.</w:t>
             </w:r>
           </w:p>
           <w:p>
@@ -768,119 +664,10 @@
               <w:rPr>
                 <w:rFonts w:eastAsia="Cambria"/>
                 <w:sz w:val="24"/>
-                <w:lang w:val="fr-CA"/>
-              </w:rPr>
-              <w:t xml:space="preserve">Concevoir un </w:t>
-            </w:r>
-            <w:proofErr w:type="spellStart"/>
-            <w:r>
-              <w:rPr>
-                <w:rFonts w:eastAsia="Cambria"/>
-                <w:sz w:val="24"/>
-                <w:lang w:val="fr-CA"/>
-              </w:rPr>
-              <w:t>systeme</w:t>
-            </w:r>
-            <w:proofErr w:type="spellEnd"/>
-            <w:r>
-              <w:rPr>
-                <w:rFonts w:eastAsia="Cambria"/>
-                <w:sz w:val="24"/>
-                <w:lang w:val="fr-CA"/>
-              </w:rPr>
-              <w:t xml:space="preserve"> de gestion des Materials (produire un </w:t>
-            </w:r>
-            <w:proofErr w:type="spellStart"/>
-            <w:r>
-              <w:rPr>
-                <w:rFonts w:eastAsia="Cambria"/>
-                <w:sz w:val="24"/>
-                <w:lang w:val="fr-CA"/>
-              </w:rPr>
-              <w:t>Material</w:t>
-            </w:r>
-            <w:proofErr w:type="spellEnd"/>
-            <w:r>
-              <w:rPr>
-                <w:rFonts w:eastAsia="Cambria"/>
-                <w:sz w:val="24"/>
-                <w:lang w:val="fr-CA"/>
-              </w:rPr>
-              <w:t xml:space="preserve"> et pour chaque équation envoyée, la fusionner </w:t>
-            </w:r>
-            <w:bookmarkStart w:id="0" w:name="_GoBack"/>
-            <w:bookmarkEnd w:id="0"/>
-            <w:r>
-              <w:rPr>
-                <w:rFonts w:eastAsia="Cambria"/>
-                <w:sz w:val="24"/>
-                <w:lang w:val="fr-CA"/>
-              </w:rPr>
-              <w:t xml:space="preserve">avec une copie du </w:t>
-            </w:r>
-            <w:proofErr w:type="spellStart"/>
-            <w:r>
-              <w:rPr>
-                <w:rFonts w:eastAsia="Cambria"/>
-                <w:sz w:val="24"/>
-                <w:lang w:val="fr-CA"/>
-              </w:rPr>
-              <w:t>shader</w:t>
-            </w:r>
-            <w:proofErr w:type="spellEnd"/>
-            <w:r>
-              <w:rPr>
-                <w:rFonts w:eastAsia="Cambria"/>
-                <w:sz w:val="24"/>
-                <w:lang w:val="fr-CA"/>
-              </w:rPr>
-              <w:t xml:space="preserve"> </w:t>
-            </w:r>
-            <w:proofErr w:type="spellStart"/>
-            <w:r>
-              <w:rPr>
-                <w:rFonts w:eastAsia="Cambria"/>
-                <w:sz w:val="24"/>
-                <w:lang w:val="fr-CA"/>
-              </w:rPr>
-              <w:t>generique</w:t>
-            </w:r>
-            <w:proofErr w:type="spellEnd"/>
-            <w:r>
-              <w:rPr>
-                <w:rFonts w:eastAsia="Cambria"/>
-                <w:sz w:val="24"/>
-                <w:lang w:val="fr-CA"/>
-              </w:rPr>
-              <w:t xml:space="preserve"> et le charger dans </w:t>
-            </w:r>
-            <w:proofErr w:type="gramStart"/>
-            <w:r>
-              <w:rPr>
-                <w:rFonts w:eastAsia="Cambria"/>
-                <w:sz w:val="24"/>
-                <w:lang w:val="fr-CA"/>
-              </w:rPr>
-              <w:t xml:space="preserve">le  </w:t>
-            </w:r>
-            <w:proofErr w:type="spellStart"/>
-            <w:r>
-              <w:rPr>
-                <w:rFonts w:eastAsia="Cambria"/>
-                <w:sz w:val="24"/>
-                <w:lang w:val="fr-CA"/>
-              </w:rPr>
-              <w:t>Material</w:t>
-            </w:r>
-            <w:proofErr w:type="spellEnd"/>
-            <w:proofErr w:type="gramEnd"/>
-            <w:r>
-              <w:rPr>
-                <w:rFonts w:eastAsia="Cambria"/>
-                <w:sz w:val="24"/>
-                <w:lang w:val="fr-CA"/>
-              </w:rPr>
-              <w:t xml:space="preserve"> de base et réafficher).</w:t>
+                <w:highlight w:val="green"/>
+                <w:lang w:val="fr-CA"/>
+              </w:rPr>
+              <w:t>Concevoir un systeme de gestion des Materials (produire un Material et pour chaque équation envoyée, la fusionner avec une copie du shader generique et le charger dans le  Material de base et réafficher).</w:t>
             </w:r>
           </w:p>
           <w:p>
@@ -903,27 +690,7 @@
                 <w:highlight w:val="green"/>
                 <w:lang w:val="fr-CA"/>
               </w:rPr>
-              <w:t xml:space="preserve">Afficher un </w:t>
-            </w:r>
-            <w:proofErr w:type="spellStart"/>
-            <w:r>
-              <w:rPr>
-                <w:rFonts w:eastAsia="Cambria"/>
-                <w:sz w:val="24"/>
-                <w:highlight w:val="green"/>
-                <w:lang w:val="fr-CA"/>
-              </w:rPr>
-              <w:t>Material</w:t>
-            </w:r>
-            <w:proofErr w:type="spellEnd"/>
-            <w:r>
-              <w:rPr>
-                <w:rFonts w:eastAsia="Cambria"/>
-                <w:sz w:val="24"/>
-                <w:highlight w:val="green"/>
-                <w:lang w:val="fr-CA"/>
-              </w:rPr>
-              <w:t>.</w:t>
+              <w:t>Afficher un Material.</w:t>
             </w:r>
           </w:p>
           <w:p>
@@ -976,6 +743,7 @@
               <w:rPr>
                 <w:rFonts w:eastAsia="Cambria"/>
                 <w:sz w:val="24"/>
+                <w:highlight w:val="green"/>
                 <w:lang w:val="fr-CA"/>
               </w:rPr>
               <w:t>Configurer le menu de la couleur.</w:t>
@@ -1001,19 +769,8 @@
                 <w:highlight w:val="green"/>
                 <w:lang w:val="fr-CA"/>
               </w:rPr>
-              <w:t xml:space="preserve">Traduction en vecteur </w:t>
-            </w:r>
-            <w:proofErr w:type="spellStart"/>
-            <w:r>
-              <w:rPr>
-                <w:rFonts w:eastAsia="Cambria"/>
-                <w:sz w:val="24"/>
-                <w:highlight w:val="green"/>
-                <w:lang w:val="fr-CA"/>
-              </w:rPr>
-              <w:t>rgb</w:t>
-            </w:r>
-            <w:proofErr w:type="spellEnd"/>
+              <w:t>Traduction en vecteur rgb</w:t>
+            </w:r>
           </w:p>
           <w:p>
             <w:pPr>
@@ -1031,20 +788,11 @@
               <w:rPr>
                 <w:rFonts w:eastAsia="Cambria"/>
                 <w:sz w:val="24"/>
-                <w:lang w:val="fr-CA"/>
-              </w:rPr>
-              <w:t xml:space="preserve">Envoie des vecteurs aux </w:t>
-            </w:r>
-            <w:proofErr w:type="spellStart"/>
-            <w:r>
-              <w:rPr>
-                <w:rFonts w:eastAsia="Cambria"/>
-                <w:sz w:val="24"/>
-                <w:lang w:val="fr-CA"/>
-              </w:rPr>
-              <w:t>shaders</w:t>
-            </w:r>
-            <w:proofErr w:type="spellEnd"/>
+                <w:highlight w:val="green"/>
+                <w:lang w:val="fr-CA"/>
+              </w:rPr>
+              <w:t>Envoie des vecteurs aux shaders</w:t>
+            </w:r>
           </w:p>
         </w:tc>
       </w:tr>
@@ -1164,23 +912,8 @@
               <w:rPr>
                 <w:rFonts w:eastAsia="Cambria"/>
               </w:rPr>
-              <w:t>2j/</w:t>
-            </w:r>
-            <w:proofErr w:type="spellStart"/>
-            <w:r>
-              <w:rPr>
-                <w:rFonts w:eastAsia="Cambria"/>
-              </w:rPr>
-              <w:t>personne</w:t>
-            </w:r>
-            <w:proofErr w:type="spellEnd"/>
-            <w:r>
-              <w:rPr>
-                <w:rFonts w:eastAsia="Cambria"/>
-              </w:rPr>
-              <w:t xml:space="preserve"> </w:t>
-            </w:r>
-            <w:proofErr w:type="spellStart"/>
+              <w:t xml:space="preserve">2j/personne </w:t>
+            </w:r>
             <w:r>
               <w:rPr>
                 <w:rFonts w:eastAsia="Cambria"/>
@@ -1188,7 +921,6 @@
               </w:rPr>
               <w:t>ou</w:t>
             </w:r>
-            <w:proofErr w:type="spellEnd"/>
             <w:r>
               <w:rPr>
                 <w:rFonts w:eastAsia="Cambria"/>
@@ -1264,7 +996,7 @@
     <w:tbl>
       <w:tblPr>
         <w:tblStyle w:val="Grilledutableau2"/>
-        <w:tblpPr w:leftFromText="141" w:rightFromText="141" w:vertAnchor="text" w:horzAnchor="margin" w:tblpY="120"/>
+        <w:tblpPr w:leftFromText="141" w:rightFromText="141" w:vertAnchor="text" w:horzAnchor="margin" w:tblpY="-45"/>
         <w:tblW w:w="9498" w:type="dxa"/>
         <w:tblLook w:val="04A0" w:firstRow="1" w:lastRow="0" w:firstColumn="1" w:lastColumn="0" w:noHBand="0" w:noVBand="1"/>
       </w:tblPr>
@@ -1487,12 +1219,14 @@
               <w:jc w:val="both"/>
               <w:rPr>
                 <w:rFonts w:eastAsia="Cambria"/>
-                <w:lang w:val="fr-CA" w:eastAsia="fr-CA"/>
-              </w:rPr>
-            </w:pPr>
-            <w:r>
-              <w:rPr>
-                <w:rFonts w:eastAsia="Cambria"/>
+                <w:highlight w:val="green"/>
+                <w:lang w:val="fr-CA" w:eastAsia="fr-CA"/>
+              </w:rPr>
+            </w:pPr>
+            <w:r>
+              <w:rPr>
+                <w:rFonts w:eastAsia="Cambria"/>
+                <w:highlight w:val="green"/>
                 <w:lang w:val="fr-CA" w:eastAsia="fr-CA"/>
               </w:rPr>
               <w:t xml:space="preserve">Lors du déplacement de la souris avec le bouton gauche enfoncé, mesurer la translation </w:t>
@@ -1510,12 +1244,14 @@
               <w:jc w:val="both"/>
               <w:rPr>
                 <w:rFonts w:eastAsia="Cambria"/>
-                <w:lang w:val="fr-CA" w:eastAsia="fr-CA"/>
-              </w:rPr>
-            </w:pPr>
-            <w:r>
-              <w:rPr>
-                <w:rFonts w:eastAsia="Cambria"/>
+                <w:highlight w:val="green"/>
+                <w:lang w:val="fr-CA" w:eastAsia="fr-CA"/>
+              </w:rPr>
+            </w:pPr>
+            <w:r>
+              <w:rPr>
+                <w:rFonts w:eastAsia="Cambria"/>
+                <w:highlight w:val="green"/>
                 <w:lang w:val="fr-CA" w:eastAsia="fr-CA"/>
               </w:rPr>
               <w:t xml:space="preserve">Encoder la translation dans une matrice. </w:t>
@@ -1533,31 +1269,17 @@
               <w:jc w:val="both"/>
               <w:rPr>
                 <w:rFonts w:eastAsia="Cambria"/>
-                <w:lang w:val="fr-CA" w:eastAsia="fr-CA"/>
-              </w:rPr>
-            </w:pPr>
-            <w:r>
-              <w:rPr>
-                <w:rFonts w:eastAsia="Cambria"/>
-                <w:lang w:val="fr-CA" w:eastAsia="fr-CA"/>
-              </w:rPr>
-              <w:t xml:space="preserve">Envoyer la matrice au </w:t>
-            </w:r>
-            <w:proofErr w:type="spellStart"/>
-            <w:r>
-              <w:rPr>
-                <w:rFonts w:eastAsia="Cambria"/>
-                <w:lang w:val="fr-CA" w:eastAsia="fr-CA"/>
-              </w:rPr>
-              <w:t>shaders</w:t>
-            </w:r>
-            <w:proofErr w:type="spellEnd"/>
-            <w:r>
-              <w:rPr>
-                <w:rFonts w:eastAsia="Cambria"/>
-                <w:lang w:val="fr-CA" w:eastAsia="fr-CA"/>
-              </w:rPr>
-              <w:t xml:space="preserve"> </w:t>
+                <w:highlight w:val="green"/>
+                <w:lang w:val="fr-CA" w:eastAsia="fr-CA"/>
+              </w:rPr>
+            </w:pPr>
+            <w:r>
+              <w:rPr>
+                <w:rFonts w:eastAsia="Cambria"/>
+                <w:highlight w:val="green"/>
+                <w:lang w:val="fr-CA" w:eastAsia="fr-CA"/>
+              </w:rPr>
+              <w:t xml:space="preserve">Envoyer la matrice au shaders </w:t>
             </w:r>
           </w:p>
           <w:p>
@@ -1572,31 +1294,25 @@
               <w:jc w:val="both"/>
               <w:rPr>
                 <w:rFonts w:eastAsia="Cambria"/>
-                <w:lang w:val="fr-CA" w:eastAsia="fr-CA"/>
-              </w:rPr>
-            </w:pPr>
-            <w:r>
-              <w:rPr>
-                <w:rFonts w:eastAsia="Cambria"/>
-                <w:lang w:val="fr-CA" w:eastAsia="fr-CA"/>
-              </w:rPr>
-              <w:t xml:space="preserve">Dans les </w:t>
-            </w:r>
-            <w:proofErr w:type="spellStart"/>
-            <w:r>
-              <w:rPr>
-                <w:rFonts w:eastAsia="Cambria"/>
-                <w:lang w:val="fr-CA" w:eastAsia="fr-CA"/>
-              </w:rPr>
-              <w:t>shaders</w:t>
-            </w:r>
-            <w:proofErr w:type="spellEnd"/>
-            <w:r>
-              <w:rPr>
-                <w:rFonts w:eastAsia="Cambria"/>
-                <w:lang w:val="fr-CA" w:eastAsia="fr-CA"/>
-              </w:rPr>
-              <w:t>, effectué la translation sur la matrice</w:t>
+                <w:highlight w:val="green"/>
+                <w:lang w:val="fr-CA" w:eastAsia="fr-CA"/>
+              </w:rPr>
+            </w:pPr>
+            <w:r>
+              <w:rPr>
+                <w:rFonts w:eastAsia="Cambria"/>
+                <w:highlight w:val="green"/>
+                <w:lang w:val="fr-CA" w:eastAsia="fr-CA"/>
+              </w:rPr>
+              <w:t>Dans les shaders, effectuer</w:t>
+            </w:r>
+            <w:r>
+              <w:rPr>
+                <w:rFonts w:eastAsia="Cambria"/>
+                <w:highlight w:val="green"/>
+                <w:lang w:val="fr-CA" w:eastAsia="fr-CA"/>
+              </w:rPr>
+              <w:t xml:space="preserve"> la translation sur la matrice</w:t>
             </w:r>
           </w:p>
           <w:p>
@@ -1639,12 +1355,14 @@
               <w:jc w:val="both"/>
               <w:rPr>
                 <w:rFonts w:eastAsia="Cambria"/>
-                <w:lang w:val="fr-CA" w:eastAsia="fr-CA"/>
-              </w:rPr>
-            </w:pPr>
-            <w:r>
-              <w:rPr>
-                <w:rFonts w:eastAsia="Cambria"/>
+                <w:highlight w:val="green"/>
+                <w:lang w:val="fr-CA" w:eastAsia="fr-CA"/>
+              </w:rPr>
+            </w:pPr>
+            <w:r>
+              <w:rPr>
+                <w:rFonts w:eastAsia="Cambria"/>
+                <w:highlight w:val="green"/>
                 <w:lang w:val="fr-CA" w:eastAsia="fr-CA"/>
               </w:rPr>
               <w:t>Lorsque du roulement de la mollette de la souris, enregistrer le zoom demandé</w:t>
@@ -1662,12 +1380,14 @@
               <w:jc w:val="both"/>
               <w:rPr>
                 <w:rFonts w:eastAsia="Cambria"/>
-                <w:lang w:val="fr-CA" w:eastAsia="fr-CA"/>
-              </w:rPr>
-            </w:pPr>
-            <w:r>
-              <w:rPr>
-                <w:rFonts w:eastAsia="Cambria"/>
+                <w:highlight w:val="green"/>
+                <w:lang w:val="fr-CA" w:eastAsia="fr-CA"/>
+              </w:rPr>
+            </w:pPr>
+            <w:r>
+              <w:rPr>
+                <w:rFonts w:eastAsia="Cambria"/>
+                <w:highlight w:val="green"/>
                 <w:lang w:val="fr-CA" w:eastAsia="fr-CA"/>
               </w:rPr>
               <w:t>Effectué le zoom demandé</w:t>
@@ -1697,12 +1417,14 @@
               <w:jc w:val="both"/>
               <w:rPr>
                 <w:rFonts w:eastAsia="Cambria"/>
-                <w:lang w:val="fr-CA" w:eastAsia="fr-CA"/>
-              </w:rPr>
-            </w:pPr>
-            <w:r>
-              <w:rPr>
-                <w:rFonts w:eastAsia="Cambria"/>
+                <w:highlight w:val="yellow"/>
+                <w:lang w:val="fr-CA" w:eastAsia="fr-CA"/>
+              </w:rPr>
+            </w:pPr>
+            <w:r>
+              <w:rPr>
+                <w:rFonts w:eastAsia="Cambria"/>
+                <w:highlight w:val="yellow"/>
                 <w:lang w:val="fr-CA" w:eastAsia="fr-CA"/>
               </w:rPr>
               <w:t>3.1. Recevoir le zoom de l’utilisateur et le délai entrer chaque zoom</w:t>
@@ -1716,12 +1438,14 @@
               <w:jc w:val="both"/>
               <w:rPr>
                 <w:rFonts w:eastAsia="Cambria"/>
-                <w:lang w:val="fr-CA" w:eastAsia="fr-CA"/>
-              </w:rPr>
-            </w:pPr>
-            <w:r>
-              <w:rPr>
-                <w:rFonts w:eastAsia="Cambria"/>
+                <w:strike/>
+                <w:lang w:val="fr-CA" w:eastAsia="fr-CA"/>
+              </w:rPr>
+            </w:pPr>
+            <w:r>
+              <w:rPr>
+                <w:rFonts w:eastAsia="Cambria"/>
+                <w:strike/>
                 <w:lang w:val="fr-CA" w:eastAsia="fr-CA"/>
               </w:rPr>
               <w:t>3.2. Enregistrer la position de la souris</w:t>
@@ -1741,9 +1465,17 @@
             <w:r>
               <w:rPr>
                 <w:rFonts w:eastAsia="Cambria"/>
-                <w:lang w:val="fr-CA" w:eastAsia="fr-CA"/>
-              </w:rPr>
-              <w:t xml:space="preserve">3.3 Effectuer une répétition de zoom le nombre de fois demandé par l’utilisateur </w:t>
+                <w:highlight w:val="yellow"/>
+                <w:lang w:val="fr-CA" w:eastAsia="fr-CA"/>
+              </w:rPr>
+              <w:t>3.3 Effectuer une répétition de zoom le nombre de fois demandé par l’utilisateur</w:t>
+            </w:r>
+            <w:r>
+              <w:rPr>
+                <w:rFonts w:eastAsia="Cambria"/>
+                <w:lang w:val="fr-CA" w:eastAsia="fr-CA"/>
+              </w:rPr>
+              <w:t xml:space="preserve"> </w:t>
             </w:r>
           </w:p>
           <w:p>
@@ -1775,9 +1507,17 @@
             <w:r>
               <w:rPr>
                 <w:rFonts w:eastAsia="Cambria"/>
-                <w:lang w:val="fr-CA" w:eastAsia="fr-CA"/>
-              </w:rPr>
-              <w:t xml:space="preserve">4.1. Lorsque l’utilisateur pèse sur la touche escape, affiché la fractale dans sa position originale (zoom de 0 et translation de 0)  </w:t>
+                <w:highlight w:val="yellow"/>
+                <w:lang w:val="fr-CA" w:eastAsia="fr-CA"/>
+              </w:rPr>
+              <w:t>4.1. Lorsque l’utilisateur pèse sur la touche escape, affiché la fractale dans sa position originale (zoom de 0 et translation de 0)</w:t>
+            </w:r>
+            <w:r>
+              <w:rPr>
+                <w:rFonts w:eastAsia="Cambria"/>
+                <w:lang w:val="fr-CA" w:eastAsia="fr-CA"/>
+              </w:rPr>
+              <w:t xml:space="preserve">  </w:t>
             </w:r>
           </w:p>
         </w:tc>
@@ -2014,6 +1754,781 @@
                 <w:lang w:val="fr-CA" w:eastAsia="fr-CA"/>
               </w:rPr>
             </w:pPr>
+            <w:r>
+              <w:rPr>
+                <w:rFonts w:eastAsia="Cambria"/>
+                <w:lang w:val="fr-CA" w:eastAsia="fr-CA"/>
+              </w:rPr>
+              <w:t>La fonctionnalité d’enregistrer la position de la souris a été enlevée de ce sprint, et elle ne sera peut-être pas implémentée du tout. La translation et le zoom sont fonctionnels, mais ils devront être peaufinés plus tard (au sprint 4 ou 5).</w:t>
+            </w:r>
+          </w:p>
+        </w:tc>
+      </w:tr>
+    </w:tbl>
+    <w:p>
+      <w:pPr>
+        <w:rPr>
+          <w:lang w:val="fr-CA"/>
+        </w:rPr>
+      </w:pPr>
+    </w:p>
+    <w:p>
+      <w:pPr>
+        <w:rPr>
+          <w:lang w:val="fr-CA"/>
+        </w:rPr>
+      </w:pPr>
+    </w:p>
+    <w:p>
+      <w:pPr>
+        <w:rPr>
+          <w:lang w:val="fr-CA"/>
+        </w:rPr>
+      </w:pPr>
+    </w:p>
+    <w:p>
+      <w:pPr>
+        <w:rPr>
+          <w:lang w:val="fr-CA"/>
+        </w:rPr>
+      </w:pPr>
+    </w:p>
+    <w:p>
+      <w:pPr>
+        <w:rPr>
+          <w:lang w:val="fr-CA"/>
+        </w:rPr>
+      </w:pPr>
+    </w:p>
+    <w:p>
+      <w:pPr>
+        <w:rPr>
+          <w:lang w:val="fr-CA"/>
+        </w:rPr>
+      </w:pPr>
+    </w:p>
+    <w:p>
+      <w:pPr>
+        <w:rPr>
+          <w:lang w:val="fr-CA"/>
+        </w:rPr>
+      </w:pPr>
+    </w:p>
+    <w:p>
+      <w:pPr>
+        <w:rPr>
+          <w:lang w:val="fr-CA"/>
+        </w:rPr>
+      </w:pPr>
+    </w:p>
+    <w:p>
+      <w:pPr>
+        <w:rPr>
+          <w:lang w:val="fr-CA"/>
+        </w:rPr>
+      </w:pPr>
+    </w:p>
+    <w:p>
+      <w:pPr>
+        <w:rPr>
+          <w:lang w:val="fr-CA"/>
+        </w:rPr>
+      </w:pPr>
+    </w:p>
+    <w:p>
+      <w:pPr>
+        <w:rPr>
+          <w:lang w:val="fr-CA"/>
+        </w:rPr>
+      </w:pPr>
+    </w:p>
+    <w:p>
+      <w:pPr>
+        <w:rPr>
+          <w:lang w:val="fr-CA"/>
+        </w:rPr>
+      </w:pPr>
+    </w:p>
+    <w:p>
+      <w:pPr>
+        <w:rPr>
+          <w:lang w:val="fr-CA"/>
+        </w:rPr>
+      </w:pPr>
+    </w:p>
+    <w:p>
+      <w:pPr>
+        <w:rPr>
+          <w:lang w:val="fr-CA"/>
+        </w:rPr>
+      </w:pPr>
+    </w:p>
+    <w:p>
+      <w:pPr>
+        <w:rPr>
+          <w:lang w:val="fr-CA"/>
+        </w:rPr>
+      </w:pPr>
+    </w:p>
+    <w:p>
+      <w:pPr>
+        <w:rPr>
+          <w:lang w:val="fr-CA"/>
+        </w:rPr>
+      </w:pPr>
+    </w:p>
+    <w:p>
+      <w:pPr>
+        <w:rPr>
+          <w:lang w:val="fr-CA"/>
+        </w:rPr>
+      </w:pPr>
+    </w:p>
+    <w:p>
+      <w:pPr>
+        <w:rPr>
+          <w:lang w:val="fr-CA"/>
+        </w:rPr>
+      </w:pPr>
+    </w:p>
+    <w:p>
+      <w:pPr>
+        <w:rPr>
+          <w:lang w:val="fr-CA"/>
+        </w:rPr>
+      </w:pPr>
+    </w:p>
+    <w:p>
+      <w:pPr>
+        <w:rPr>
+          <w:lang w:val="fr-CA"/>
+        </w:rPr>
+      </w:pPr>
+    </w:p>
+    <w:p>
+      <w:pPr>
+        <w:rPr>
+          <w:lang w:val="fr-CA"/>
+        </w:rPr>
+      </w:pPr>
+    </w:p>
+    <w:p>
+      <w:pPr>
+        <w:rPr>
+          <w:lang w:val="fr-CA"/>
+        </w:rPr>
+      </w:pPr>
+    </w:p>
+    <w:p>
+      <w:pPr>
+        <w:rPr>
+          <w:lang w:val="fr-CA"/>
+        </w:rPr>
+      </w:pPr>
+    </w:p>
+    <w:p>
+      <w:pPr>
+        <w:rPr>
+          <w:lang w:val="fr-CA"/>
+        </w:rPr>
+      </w:pPr>
+    </w:p>
+    <w:p>
+      <w:pPr>
+        <w:rPr>
+          <w:lang w:val="fr-CA"/>
+        </w:rPr>
+      </w:pPr>
+    </w:p>
+    <w:p>
+      <w:pPr>
+        <w:rPr>
+          <w:lang w:val="fr-CA"/>
+        </w:rPr>
+      </w:pPr>
+    </w:p>
+    <w:p>
+      <w:pPr>
+        <w:rPr>
+          <w:lang w:val="fr-CA"/>
+        </w:rPr>
+      </w:pPr>
+    </w:p>
+    <w:p>
+      <w:pPr>
+        <w:rPr>
+          <w:lang w:val="fr-CA"/>
+        </w:rPr>
+      </w:pPr>
+    </w:p>
+    <w:p>
+      <w:pPr>
+        <w:rPr>
+          <w:lang w:val="fr-CA"/>
+        </w:rPr>
+      </w:pPr>
+    </w:p>
+    <w:p>
+      <w:pPr>
+        <w:rPr>
+          <w:lang w:val="fr-CA"/>
+        </w:rPr>
+      </w:pPr>
+    </w:p>
+    <w:p>
+      <w:pPr>
+        <w:rPr>
+          <w:lang w:val="fr-CA"/>
+        </w:rPr>
+      </w:pPr>
+    </w:p>
+    <w:p>
+      <w:pPr>
+        <w:rPr>
+          <w:lang w:val="fr-CA"/>
+        </w:rPr>
+      </w:pPr>
+    </w:p>
+    <w:p>
+      <w:pPr>
+        <w:rPr>
+          <w:lang w:val="fr-CA"/>
+        </w:rPr>
+      </w:pPr>
+    </w:p>
+    <w:p>
+      <w:pPr>
+        <w:rPr>
+          <w:lang w:val="fr-CA"/>
+        </w:rPr>
+      </w:pPr>
+    </w:p>
+    <w:tbl>
+      <w:tblPr>
+        <w:tblStyle w:val="Grilledutableau"/>
+        <w:tblW w:w="9498" w:type="dxa"/>
+        <w:tblInd w:w="-5" w:type="dxa"/>
+        <w:tblLook w:val="04A0" w:firstRow="1" w:lastRow="0" w:firstColumn="1" w:lastColumn="0" w:noHBand="0" w:noVBand="1"/>
+      </w:tblPr>
+      <w:tblGrid>
+        <w:gridCol w:w="1985"/>
+        <w:gridCol w:w="7513"/>
+      </w:tblGrid>
+      <w:tr>
+        <w:tc>
+          <w:tcPr>
+            <w:tcW w:w="9498" w:type="dxa"/>
+            <w:gridSpan w:val="2"/>
+            <w:tcBorders>
+              <w:top w:val="single" w:sz="4" w:space="0" w:color="auto"/>
+              <w:left w:val="single" w:sz="4" w:space="0" w:color="auto"/>
+              <w:bottom w:val="single" w:sz="4" w:space="0" w:color="auto"/>
+              <w:right w:val="single" w:sz="4" w:space="0" w:color="auto"/>
+            </w:tcBorders>
+            <w:shd w:val="clear" w:color="auto" w:fill="A6A6A6" w:themeFill="background1" w:themeFillShade="A6"/>
+          </w:tcPr>
+          <w:p>
+            <w:pPr>
+              <w:jc w:val="both"/>
+              <w:rPr>
+                <w:rFonts w:eastAsia="Cambria"/>
+                <w:b/>
+              </w:rPr>
+            </w:pPr>
+            <w:r>
+              <w:rPr>
+                <w:rFonts w:eastAsia="Cambria"/>
+                <w:b/>
+              </w:rPr>
+              <w:t>3</w:t>
+            </w:r>
+          </w:p>
+        </w:tc>
+      </w:tr>
+      <w:tr>
+        <w:tc>
+          <w:tcPr>
+            <w:tcW w:w="1985" w:type="dxa"/>
+            <w:tcBorders>
+              <w:top w:val="single" w:sz="4" w:space="0" w:color="auto"/>
+              <w:left w:val="single" w:sz="4" w:space="0" w:color="auto"/>
+              <w:bottom w:val="single" w:sz="4" w:space="0" w:color="auto"/>
+              <w:right w:val="single" w:sz="4" w:space="0" w:color="auto"/>
+            </w:tcBorders>
+          </w:tcPr>
+          <w:p>
+            <w:pPr>
+              <w:jc w:val="both"/>
+              <w:rPr>
+                <w:rFonts w:eastAsia="Cambria"/>
+                <w:lang w:val="fr-CA"/>
+              </w:rPr>
+            </w:pPr>
+            <w:r>
+              <w:rPr>
+                <w:rFonts w:eastAsia="Cambria"/>
+              </w:rPr>
+              <w:t>Acteur ou rôle :</w:t>
+            </w:r>
+          </w:p>
+        </w:tc>
+        <w:tc>
+          <w:tcPr>
+            <w:tcW w:w="7513" w:type="dxa"/>
+            <w:tcBorders>
+              <w:top w:val="single" w:sz="4" w:space="0" w:color="auto"/>
+              <w:left w:val="single" w:sz="4" w:space="0" w:color="auto"/>
+              <w:bottom w:val="single" w:sz="4" w:space="0" w:color="auto"/>
+              <w:right w:val="single" w:sz="4" w:space="0" w:color="auto"/>
+            </w:tcBorders>
+          </w:tcPr>
+          <w:p>
+            <w:pPr>
+              <w:jc w:val="both"/>
+              <w:rPr>
+                <w:rFonts w:eastAsia="Cambria"/>
+              </w:rPr>
+            </w:pPr>
+            <w:r>
+              <w:rPr>
+                <w:rFonts w:eastAsia="Cambria"/>
+              </w:rPr>
+              <w:t>Utilisateur</w:t>
+            </w:r>
+          </w:p>
+        </w:tc>
+      </w:tr>
+      <w:tr>
+        <w:trPr>
+          <w:trHeight w:val="555"/>
+        </w:trPr>
+        <w:tc>
+          <w:tcPr>
+            <w:tcW w:w="1985" w:type="dxa"/>
+            <w:tcBorders>
+              <w:top w:val="single" w:sz="4" w:space="0" w:color="auto"/>
+              <w:left w:val="single" w:sz="4" w:space="0" w:color="auto"/>
+              <w:bottom w:val="single" w:sz="4" w:space="0" w:color="auto"/>
+              <w:right w:val="single" w:sz="4" w:space="0" w:color="auto"/>
+            </w:tcBorders>
+            <w:hideMark/>
+          </w:tcPr>
+          <w:p>
+            <w:pPr>
+              <w:jc w:val="both"/>
+              <w:rPr>
+                <w:rFonts w:eastAsia="Cambria"/>
+              </w:rPr>
+            </w:pPr>
+            <w:r>
+              <w:t>Scénario ou story :</w:t>
+            </w:r>
+          </w:p>
+        </w:tc>
+        <w:tc>
+          <w:tcPr>
+            <w:tcW w:w="7513" w:type="dxa"/>
+            <w:tcBorders>
+              <w:top w:val="single" w:sz="4" w:space="0" w:color="auto"/>
+              <w:left w:val="single" w:sz="4" w:space="0" w:color="auto"/>
+              <w:bottom w:val="single" w:sz="4" w:space="0" w:color="auto"/>
+              <w:right w:val="single" w:sz="4" w:space="0" w:color="auto"/>
+            </w:tcBorders>
+            <w:hideMark/>
+          </w:tcPr>
+          <w:p>
+            <w:pPr>
+              <w:jc w:val="both"/>
+              <w:rPr>
+                <w:rFonts w:eastAsia="Cambria"/>
+                <w:lang w:val="fr-CA"/>
+              </w:rPr>
+            </w:pPr>
+            <w:r>
+              <w:rPr>
+                <w:rFonts w:eastAsia="Cambria"/>
+                <w:lang w:val="fr-CA"/>
+              </w:rPr>
+              <w:t>En tant qu’utilisateur, je veux pouvoir spécifier les composantes du champ tensoriel métrique et voir les effets de la courbure de celui-ci sur une fractale</w:t>
+            </w:r>
+          </w:p>
+        </w:tc>
+      </w:tr>
+      <w:tr>
+        <w:tc>
+          <w:tcPr>
+            <w:tcW w:w="1985" w:type="dxa"/>
+            <w:tcBorders>
+              <w:top w:val="single" w:sz="4" w:space="0" w:color="auto"/>
+              <w:left w:val="single" w:sz="4" w:space="0" w:color="auto"/>
+              <w:bottom w:val="single" w:sz="4" w:space="0" w:color="auto"/>
+              <w:right w:val="single" w:sz="4" w:space="0" w:color="auto"/>
+            </w:tcBorders>
+            <w:hideMark/>
+          </w:tcPr>
+          <w:p>
+            <w:pPr>
+              <w:jc w:val="both"/>
+              <w:rPr>
+                <w:rFonts w:eastAsia="Cambria"/>
+              </w:rPr>
+            </w:pPr>
+            <w:r>
+              <w:t>Détail ou description :</w:t>
+            </w:r>
+          </w:p>
+        </w:tc>
+        <w:tc>
+          <w:tcPr>
+            <w:tcW w:w="7513" w:type="dxa"/>
+            <w:tcBorders>
+              <w:top w:val="single" w:sz="4" w:space="0" w:color="auto"/>
+              <w:left w:val="single" w:sz="4" w:space="0" w:color="auto"/>
+              <w:bottom w:val="single" w:sz="4" w:space="0" w:color="auto"/>
+              <w:right w:val="single" w:sz="4" w:space="0" w:color="auto"/>
+            </w:tcBorders>
+            <w:hideMark/>
+          </w:tcPr>
+          <w:p>
+            <w:pPr>
+              <w:pStyle w:val="Paragraphedeliste"/>
+              <w:numPr>
+                <w:ilvl w:val="0"/>
+                <w:numId w:val="8"/>
+              </w:numPr>
+              <w:spacing w:line="271" w:lineRule="auto"/>
+              <w:jc w:val="both"/>
+              <w:rPr>
+                <w:rFonts w:eastAsia="Cambria"/>
+                <w:sz w:val="20"/>
+                <w:szCs w:val="20"/>
+              </w:rPr>
+            </w:pPr>
+            <w:r>
+              <w:rPr>
+                <w:rFonts w:eastAsia="Cambria"/>
+                <w:sz w:val="20"/>
+                <w:szCs w:val="20"/>
+              </w:rPr>
+              <w:t>Recevoir les chaines de caractères de l’utilisateur représentant les composantes du champ tensoriel métrique.</w:t>
+            </w:r>
+          </w:p>
+          <w:p>
+            <w:pPr>
+              <w:pStyle w:val="Paragraphedeliste"/>
+              <w:numPr>
+                <w:ilvl w:val="0"/>
+                <w:numId w:val="8"/>
+              </w:numPr>
+              <w:spacing w:line="271" w:lineRule="auto"/>
+              <w:jc w:val="both"/>
+              <w:rPr>
+                <w:rFonts w:eastAsia="Cambria"/>
+                <w:sz w:val="20"/>
+                <w:szCs w:val="20"/>
+              </w:rPr>
+            </w:pPr>
+            <w:r>
+              <w:rPr>
+                <w:rFonts w:eastAsia="Cambria"/>
+                <w:sz w:val="20"/>
+                <w:szCs w:val="20"/>
+              </w:rPr>
+              <w:t>Valider la structure et la syntaxe des composantes et les interpréter pour construire le champ tensoriel métrique en Java.</w:t>
+            </w:r>
+          </w:p>
+          <w:p>
+            <w:pPr>
+              <w:pStyle w:val="Paragraphedeliste"/>
+              <w:numPr>
+                <w:ilvl w:val="0"/>
+                <w:numId w:val="8"/>
+              </w:numPr>
+              <w:spacing w:line="271" w:lineRule="auto"/>
+              <w:jc w:val="both"/>
+              <w:rPr>
+                <w:rFonts w:eastAsia="Cambria"/>
+                <w:sz w:val="20"/>
+                <w:szCs w:val="20"/>
+              </w:rPr>
+            </w:pPr>
+            <w:r>
+              <w:rPr>
+                <w:rFonts w:eastAsia="Cambria"/>
+                <w:sz w:val="20"/>
+                <w:szCs w:val="20"/>
+              </w:rPr>
+              <w:t>Construire une texture 3D (2D Array Textures ou un tableau 2x2 de matrices 2x2 sur OGL 4.3 et +) en évaluant le tenseur à chaque pixel (les composantes x et y de la texture représentent la position de chaque pixel et le niveau (pour le 2DTextures Array) représente la nième composante du tenseur a un point (pour le tableau 2x2, en fixant la position, on obtient une matrice, la représentation locale du tenseur métrique).</w:t>
+            </w:r>
+          </w:p>
+          <w:p>
+            <w:pPr>
+              <w:pStyle w:val="Paragraphedeliste"/>
+              <w:numPr>
+                <w:ilvl w:val="0"/>
+                <w:numId w:val="8"/>
+              </w:numPr>
+              <w:spacing w:line="271" w:lineRule="auto"/>
+              <w:jc w:val="both"/>
+              <w:rPr>
+                <w:rFonts w:eastAsia="Cambria"/>
+                <w:sz w:val="20"/>
+                <w:szCs w:val="20"/>
+              </w:rPr>
+            </w:pPr>
+            <w:r>
+              <w:rPr>
+                <w:rFonts w:eastAsia="Cambria"/>
+                <w:sz w:val="20"/>
+                <w:szCs w:val="20"/>
+              </w:rPr>
+              <w:t>Envoyer la structure de données choisie sur le shader et calculer la déformation pour chaque pixel.</w:t>
+            </w:r>
+          </w:p>
+        </w:tc>
+      </w:tr>
+      <w:tr>
+        <w:tc>
+          <w:tcPr>
+            <w:tcW w:w="1985" w:type="dxa"/>
+            <w:tcBorders>
+              <w:top w:val="single" w:sz="4" w:space="0" w:color="auto"/>
+              <w:left w:val="single" w:sz="4" w:space="0" w:color="auto"/>
+              <w:bottom w:val="single" w:sz="4" w:space="0" w:color="auto"/>
+              <w:right w:val="single" w:sz="4" w:space="0" w:color="auto"/>
+            </w:tcBorders>
+            <w:hideMark/>
+          </w:tcPr>
+          <w:p>
+            <w:pPr>
+              <w:jc w:val="both"/>
+              <w:rPr>
+                <w:rFonts w:eastAsia="Cambria"/>
+              </w:rPr>
+            </w:pPr>
+            <w:r>
+              <w:t>Tests d’acceptation :</w:t>
+            </w:r>
+          </w:p>
+        </w:tc>
+        <w:tc>
+          <w:tcPr>
+            <w:tcW w:w="7513" w:type="dxa"/>
+            <w:tcBorders>
+              <w:top w:val="single" w:sz="4" w:space="0" w:color="auto"/>
+              <w:left w:val="single" w:sz="4" w:space="0" w:color="auto"/>
+              <w:bottom w:val="single" w:sz="4" w:space="0" w:color="auto"/>
+              <w:right w:val="single" w:sz="4" w:space="0" w:color="auto"/>
+            </w:tcBorders>
+            <w:hideMark/>
+          </w:tcPr>
+          <w:p>
+            <w:pPr>
+              <w:jc w:val="both"/>
+              <w:rPr>
+                <w:rFonts w:eastAsia="Cambria"/>
+                <w:lang w:val="fr-CA"/>
+              </w:rPr>
+            </w:pPr>
+            <w:r>
+              <w:rPr>
+                <w:rFonts w:eastAsia="Cambria"/>
+                <w:lang w:val="fr-CA"/>
+              </w:rPr>
+              <w:t>Afficher l’ensemble de Mandelbrot et confirmation visuelle de la déformation.</w:t>
+            </w:r>
+          </w:p>
+        </w:tc>
+      </w:tr>
+      <w:tr>
+        <w:tc>
+          <w:tcPr>
+            <w:tcW w:w="1985" w:type="dxa"/>
+            <w:tcBorders>
+              <w:top w:val="single" w:sz="4" w:space="0" w:color="auto"/>
+              <w:left w:val="single" w:sz="4" w:space="0" w:color="auto"/>
+              <w:bottom w:val="single" w:sz="4" w:space="0" w:color="auto"/>
+              <w:right w:val="single" w:sz="4" w:space="0" w:color="auto"/>
+            </w:tcBorders>
+            <w:hideMark/>
+          </w:tcPr>
+          <w:p>
+            <w:pPr>
+              <w:jc w:val="both"/>
+              <w:rPr>
+                <w:rFonts w:eastAsia="Cambria"/>
+              </w:rPr>
+            </w:pPr>
+            <w:r>
+              <w:t>Complexité :</w:t>
+            </w:r>
+          </w:p>
+        </w:tc>
+        <w:tc>
+          <w:tcPr>
+            <w:tcW w:w="7513" w:type="dxa"/>
+            <w:tcBorders>
+              <w:top w:val="single" w:sz="4" w:space="0" w:color="auto"/>
+              <w:left w:val="single" w:sz="4" w:space="0" w:color="auto"/>
+              <w:bottom w:val="single" w:sz="4" w:space="0" w:color="auto"/>
+              <w:right w:val="single" w:sz="4" w:space="0" w:color="auto"/>
+            </w:tcBorders>
+            <w:hideMark/>
+          </w:tcPr>
+          <w:p>
+            <w:pPr>
+              <w:jc w:val="both"/>
+              <w:rPr>
+                <w:rFonts w:eastAsia="Cambria"/>
+              </w:rPr>
+            </w:pPr>
+            <w:r>
+              <w:rPr>
+                <w:rFonts w:eastAsia="Cambria"/>
+              </w:rPr>
+              <w:t>7</w:t>
+            </w:r>
+          </w:p>
+        </w:tc>
+      </w:tr>
+      <w:tr>
+        <w:tc>
+          <w:tcPr>
+            <w:tcW w:w="1985" w:type="dxa"/>
+            <w:tcBorders>
+              <w:top w:val="single" w:sz="4" w:space="0" w:color="auto"/>
+              <w:left w:val="single" w:sz="4" w:space="0" w:color="auto"/>
+              <w:bottom w:val="single" w:sz="4" w:space="0" w:color="auto"/>
+              <w:right w:val="single" w:sz="4" w:space="0" w:color="auto"/>
+            </w:tcBorders>
+            <w:hideMark/>
+          </w:tcPr>
+          <w:p>
+            <w:pPr>
+              <w:jc w:val="both"/>
+              <w:rPr>
+                <w:rFonts w:eastAsia="Cambria"/>
+              </w:rPr>
+            </w:pPr>
+            <w:r>
+              <w:t>Effort :</w:t>
+            </w:r>
+          </w:p>
+        </w:tc>
+        <w:tc>
+          <w:tcPr>
+            <w:tcW w:w="7513" w:type="dxa"/>
+            <w:tcBorders>
+              <w:top w:val="single" w:sz="4" w:space="0" w:color="auto"/>
+              <w:left w:val="single" w:sz="4" w:space="0" w:color="auto"/>
+              <w:bottom w:val="single" w:sz="4" w:space="0" w:color="auto"/>
+              <w:right w:val="single" w:sz="4" w:space="0" w:color="auto"/>
+            </w:tcBorders>
+            <w:hideMark/>
+          </w:tcPr>
+          <w:p>
+            <w:pPr>
+              <w:jc w:val="both"/>
+              <w:rPr>
+                <w:rFonts w:eastAsia="Cambria"/>
+              </w:rPr>
+            </w:pPr>
+            <w:r>
+              <w:rPr>
+                <w:rFonts w:eastAsia="Cambria"/>
+              </w:rPr>
+              <w:t xml:space="preserve">3j/personne </w:t>
+            </w:r>
+            <w:r>
+              <w:rPr>
+                <w:rFonts w:eastAsia="Cambria"/>
+                <w:b/>
+              </w:rPr>
+              <w:t>ou</w:t>
+            </w:r>
+            <w:r>
+              <w:rPr>
+                <w:rFonts w:eastAsia="Cambria"/>
+              </w:rPr>
+              <w:t xml:space="preserve"> 4</w:t>
+            </w:r>
+          </w:p>
+        </w:tc>
+      </w:tr>
+      <w:tr>
+        <w:tc>
+          <w:tcPr>
+            <w:tcW w:w="1985" w:type="dxa"/>
+            <w:tcBorders>
+              <w:top w:val="single" w:sz="4" w:space="0" w:color="auto"/>
+              <w:left w:val="single" w:sz="4" w:space="0" w:color="auto"/>
+              <w:bottom w:val="single" w:sz="4" w:space="0" w:color="auto"/>
+              <w:right w:val="single" w:sz="4" w:space="0" w:color="auto"/>
+            </w:tcBorders>
+            <w:hideMark/>
+          </w:tcPr>
+          <w:p>
+            <w:pPr>
+              <w:jc w:val="both"/>
+              <w:rPr>
+                <w:rFonts w:eastAsia="Cambria"/>
+              </w:rPr>
+            </w:pPr>
+            <w:r>
+              <w:t>Commentaires :</w:t>
+            </w:r>
+          </w:p>
+        </w:tc>
+        <w:tc>
+          <w:tcPr>
+            <w:tcW w:w="7513" w:type="dxa"/>
+            <w:tcBorders>
+              <w:top w:val="single" w:sz="4" w:space="0" w:color="auto"/>
+              <w:left w:val="single" w:sz="4" w:space="0" w:color="auto"/>
+              <w:bottom w:val="single" w:sz="4" w:space="0" w:color="auto"/>
+              <w:right w:val="single" w:sz="4" w:space="0" w:color="auto"/>
+            </w:tcBorders>
+            <w:hideMark/>
+          </w:tcPr>
+          <w:p>
+            <w:pPr>
+              <w:jc w:val="both"/>
+              <w:rPr>
+                <w:rFonts w:eastAsia="Cambria"/>
+                <w:lang w:val="fr-CA"/>
+              </w:rPr>
+            </w:pPr>
+            <w:r>
+              <w:rPr>
+                <w:rFonts w:eastAsia="Cambria"/>
+                <w:lang w:val="fr-CA"/>
+              </w:rPr>
+              <w:t>-Lors du changement de tenseur spécifié par l’utilisateur, on recalcule une texture et on met à jour la référence dans le shader</w:t>
+            </w:r>
+          </w:p>
+          <w:p>
+            <w:pPr>
+              <w:jc w:val="both"/>
+              <w:rPr>
+                <w:rFonts w:eastAsia="Cambria"/>
+                <w:lang w:val="fr-CA"/>
+              </w:rPr>
+            </w:pPr>
+            <w:r>
+              <w:rPr>
+                <w:rFonts w:eastAsia="Cambria"/>
+                <w:lang w:val="fr-CA"/>
+              </w:rPr>
+              <w:t xml:space="preserve">-lors d’un zoom, on doit « zoomer » aussi les coordonnés d’accès à la représentation en </w:t>
+            </w:r>
+            <w:r>
+              <w:rPr>
+                <w:rFonts w:eastAsia="Cambria"/>
+                <w:lang w:val="fr-CA"/>
+              </w:rPr>
+              <w:lastRenderedPageBreak/>
+              <w:t xml:space="preserve">mémoire du tenseur. Donc, si on utilise une texture 3d, l’interpolation ce fait automatique pour chaque niveau. Si on utilise un tableau de matrice, dans chaque direction, on doit interpoler entre les composantes. (par exemple : voir l’interpolation linéaire dans la description des concepts) </w:t>
+            </w:r>
           </w:p>
         </w:tc>
       </w:tr>
@@ -2036,7 +2551,7 @@
 </file>
 
 <file path=word/numbering.xml><?xml version="1.0" encoding="utf-8"?>
-<w:numbering xmlns:wpc="http://schemas.microsoft.com/office/word/2010/wordprocessingCanvas" xmlns:cx="http://schemas.microsoft.com/office/drawing/2014/chartex" xmlns:cx1="http://schemas.microsoft.com/office/drawing/2015/9/8/chartex" xmlns:cx2="http://schemas.microsoft.com/office/drawing/2015/10/21/chartex" xmlns:cx3="http://schemas.microsoft.com/office/drawing/2016/5/9/chartex" xmlns:cx4="http://schemas.microsoft.com/office/drawing/2016/5/10/chartex" xmlns:cx5="http://schemas.microsoft.com/office/drawing/2016/5/11/chartex" xmlns:cx6="http://schemas.microsoft.com/office/drawing/2016/5/12/chartex" xmlns:cx7="http://schemas.microsoft.com/office/drawing/2016/5/13/chartex" xmlns:cx8="http://schemas.microsoft.com/office/drawing/2016/5/14/chartex" xmlns:mc="http://schemas.openxmlformats.org/markup-compatibility/2006" xmlns:aink="http://schemas.microsoft.com/office/drawing/2016/ink" xmlns:am3d="http://schemas.microsoft.com/office/drawing/2017/model3d" xmlns:o="urn:schemas-microsoft-com:office:office" xmlns:r="http://schemas.openxmlformats.org/officeDocument/2006/relationships" xmlns:m="http://schemas.openxmlformats.org/officeDocument/2006/math" xmlns:v="urn:schemas-microsoft-com:vml" xmlns:wp14="http://schemas.microsoft.com/office/word/2010/wordprocessingDrawing" xmlns:wp="http://schemas.openxmlformats.org/drawingml/2006/wordprocessingDrawing" xmlns:w10="urn:schemas-microsoft-com:office:word" xmlns:w="http://schemas.openxmlformats.org/wordprocessingml/2006/main" xmlns:w14="http://schemas.microsoft.com/office/word/2010/wordml" xmlns:w15="http://schemas.microsoft.com/office/word/2012/wordml" xmlns:w16cid="http://schemas.microsoft.com/office/word/2016/wordml/cid" xmlns:w16se="http://schemas.microsoft.com/office/word/2015/wordml/symex" xmlns:wpg="http://schemas.microsoft.com/office/word/2010/wordprocessingGroup" xmlns:wpi="http://schemas.microsoft.com/office/word/2010/wordprocessingInk" xmlns:wne="http://schemas.microsoft.com/office/word/2006/wordml" xmlns:wps="http://schemas.microsoft.com/office/word/2010/wordprocessingShape" mc:Ignorable="w14 w15 w16se w16cid wp14">
+<w:numbering xmlns:wpc="http://schemas.microsoft.com/office/word/2010/wordprocessingCanvas" xmlns:cx="http://schemas.microsoft.com/office/drawing/2014/chartex" xmlns:cx1="http://schemas.microsoft.com/office/drawing/2015/9/8/chartex" xmlns:mc="http://schemas.openxmlformats.org/markup-compatibility/2006" xmlns:o="urn:schemas-microsoft-com:office:office" xmlns:r="http://schemas.openxmlformats.org/officeDocument/2006/relationships" xmlns:m="http://schemas.openxmlformats.org/officeDocument/2006/math" xmlns:v="urn:schemas-microsoft-com:vml" xmlns:wp14="http://schemas.microsoft.com/office/word/2010/wordprocessingDrawing" xmlns:wp="http://schemas.openxmlformats.org/drawingml/2006/wordprocessingDrawing" xmlns:w10="urn:schemas-microsoft-com:office:word" xmlns:w="http://schemas.openxmlformats.org/wordprocessingml/2006/main" xmlns:w14="http://schemas.microsoft.com/office/word/2010/wordml" xmlns:w15="http://schemas.microsoft.com/office/word/2012/wordml" xmlns:w16se="http://schemas.microsoft.com/office/word/2015/wordml/symex" xmlns:wpg="http://schemas.microsoft.com/office/word/2010/wordprocessingGroup" xmlns:wpi="http://schemas.microsoft.com/office/word/2010/wordprocessingInk" xmlns:wne="http://schemas.microsoft.com/office/word/2006/wordml" xmlns:wps="http://schemas.microsoft.com/office/word/2010/wordprocessingShape" mc:Ignorable="w14 w15 w16se wp14">
   <w:abstractNum w:abstractNumId="0" w15:restartNumberingAfterBreak="0">
     <w:nsid w:val="010714A3"/>
     <w:multiLevelType w:val="hybridMultilevel"/>
@@ -2445,6 +2960,92 @@
     </w:lvl>
   </w:abstractNum>
   <w:abstractNum w:abstractNumId="4" w15:restartNumberingAfterBreak="0">
+    <w:nsid w:val="45504D78"/>
+    <w:multiLevelType w:val="hybridMultilevel"/>
+    <w:tmpl w:val="6480F93A"/>
+    <w:lvl w:ilvl="0" w:tplc="0C0C000F">
+      <w:start w:val="1"/>
+      <w:numFmt w:val="decimal"/>
+      <w:lvlText w:val="%1."/>
+      <w:lvlJc w:val="left"/>
+      <w:pPr>
+        <w:ind w:left="720" w:hanging="360"/>
+      </w:pPr>
+    </w:lvl>
+    <w:lvl w:ilvl="1" w:tplc="0C0C0019">
+      <w:start w:val="1"/>
+      <w:numFmt w:val="lowerLetter"/>
+      <w:lvlText w:val="%2."/>
+      <w:lvlJc w:val="left"/>
+      <w:pPr>
+        <w:ind w:left="1440" w:hanging="360"/>
+      </w:pPr>
+    </w:lvl>
+    <w:lvl w:ilvl="2" w:tplc="0C0C001B">
+      <w:start w:val="1"/>
+      <w:numFmt w:val="lowerRoman"/>
+      <w:lvlText w:val="%3."/>
+      <w:lvlJc w:val="right"/>
+      <w:pPr>
+        <w:ind w:left="2160" w:hanging="180"/>
+      </w:pPr>
+    </w:lvl>
+    <w:lvl w:ilvl="3" w:tplc="0C0C000F">
+      <w:start w:val="1"/>
+      <w:numFmt w:val="decimal"/>
+      <w:lvlText w:val="%4."/>
+      <w:lvlJc w:val="left"/>
+      <w:pPr>
+        <w:ind w:left="2880" w:hanging="360"/>
+      </w:pPr>
+    </w:lvl>
+    <w:lvl w:ilvl="4" w:tplc="0C0C0019">
+      <w:start w:val="1"/>
+      <w:numFmt w:val="lowerLetter"/>
+      <w:lvlText w:val="%5."/>
+      <w:lvlJc w:val="left"/>
+      <w:pPr>
+        <w:ind w:left="3600" w:hanging="360"/>
+      </w:pPr>
+    </w:lvl>
+    <w:lvl w:ilvl="5" w:tplc="0C0C001B">
+      <w:start w:val="1"/>
+      <w:numFmt w:val="lowerRoman"/>
+      <w:lvlText w:val="%6."/>
+      <w:lvlJc w:val="right"/>
+      <w:pPr>
+        <w:ind w:left="4320" w:hanging="180"/>
+      </w:pPr>
+    </w:lvl>
+    <w:lvl w:ilvl="6" w:tplc="0C0C000F">
+      <w:start w:val="1"/>
+      <w:numFmt w:val="decimal"/>
+      <w:lvlText w:val="%7."/>
+      <w:lvlJc w:val="left"/>
+      <w:pPr>
+        <w:ind w:left="5040" w:hanging="360"/>
+      </w:pPr>
+    </w:lvl>
+    <w:lvl w:ilvl="7" w:tplc="0C0C0019">
+      <w:start w:val="1"/>
+      <w:numFmt w:val="lowerLetter"/>
+      <w:lvlText w:val="%8."/>
+      <w:lvlJc w:val="left"/>
+      <w:pPr>
+        <w:ind w:left="5760" w:hanging="360"/>
+      </w:pPr>
+    </w:lvl>
+    <w:lvl w:ilvl="8" w:tplc="0C0C001B">
+      <w:start w:val="1"/>
+      <w:numFmt w:val="lowerRoman"/>
+      <w:lvlText w:val="%9."/>
+      <w:lvlJc w:val="right"/>
+      <w:pPr>
+        <w:ind w:left="6480" w:hanging="180"/>
+      </w:pPr>
+    </w:lvl>
+  </w:abstractNum>
+  <w:abstractNum w:abstractNumId="5" w15:restartNumberingAfterBreak="0">
     <w:nsid w:val="65775CE6"/>
     <w:multiLevelType w:val="hybridMultilevel"/>
     <w:tmpl w:val="5B9E339A"/>
@@ -2557,7 +3158,7 @@
       </w:rPr>
     </w:lvl>
   </w:abstractNum>
-  <w:abstractNum w:abstractNumId="5" w15:restartNumberingAfterBreak="0">
+  <w:abstractNum w:abstractNumId="6" w15:restartNumberingAfterBreak="0">
     <w:nsid w:val="686B2A18"/>
     <w:multiLevelType w:val="hybridMultilevel"/>
     <w:tmpl w:val="439AEFC2"/>
@@ -2670,7 +3271,7 @@
       </w:rPr>
     </w:lvl>
   </w:abstractNum>
-  <w:abstractNum w:abstractNumId="6" w15:restartNumberingAfterBreak="0">
+  <w:abstractNum w:abstractNumId="7" w15:restartNumberingAfterBreak="0">
     <w:nsid w:val="6B1959A9"/>
     <w:multiLevelType w:val="hybridMultilevel"/>
     <w:tmpl w:val="C50E3E46"/>
@@ -2793,22 +3394,52 @@
     <w:abstractNumId w:val="3"/>
   </w:num>
   <w:num w:numId="4">
-    <w:abstractNumId w:val="5"/>
+    <w:abstractNumId w:val="6"/>
   </w:num>
   <w:num w:numId="5">
-    <w:abstractNumId w:val="6"/>
+    <w:abstractNumId w:val="7"/>
   </w:num>
   <w:num w:numId="6">
-    <w:abstractNumId w:val="4"/>
+    <w:abstractNumId w:val="5"/>
   </w:num>
   <w:num w:numId="7">
     <w:abstractNumId w:val="2"/>
+  </w:num>
+  <w:num w:numId="8">
+    <w:abstractNumId w:val="4"/>
+    <w:lvlOverride w:ilvl="0">
+      <w:startOverride w:val="1"/>
+    </w:lvlOverride>
+    <w:lvlOverride w:ilvl="1">
+      <w:startOverride w:val="1"/>
+    </w:lvlOverride>
+    <w:lvlOverride w:ilvl="2">
+      <w:startOverride w:val="1"/>
+    </w:lvlOverride>
+    <w:lvlOverride w:ilvl="3">
+      <w:startOverride w:val="1"/>
+    </w:lvlOverride>
+    <w:lvlOverride w:ilvl="4">
+      <w:startOverride w:val="1"/>
+    </w:lvlOverride>
+    <w:lvlOverride w:ilvl="5">
+      <w:startOverride w:val="1"/>
+    </w:lvlOverride>
+    <w:lvlOverride w:ilvl="6">
+      <w:startOverride w:val="1"/>
+    </w:lvlOverride>
+    <w:lvlOverride w:ilvl="7">
+      <w:startOverride w:val="1"/>
+    </w:lvlOverride>
+    <w:lvlOverride w:ilvl="8">
+      <w:startOverride w:val="1"/>
+    </w:lvlOverride>
   </w:num>
 </w:numbering>
 </file>
 
 <file path=word/styles.xml><?xml version="1.0" encoding="utf-8"?>
-<w:styles xmlns:mc="http://schemas.openxmlformats.org/markup-compatibility/2006" xmlns:r="http://schemas.openxmlformats.org/officeDocument/2006/relationships" xmlns:w="http://schemas.openxmlformats.org/wordprocessingml/2006/main" xmlns:w14="http://schemas.microsoft.com/office/word/2010/wordml" xmlns:w15="http://schemas.microsoft.com/office/word/2012/wordml" xmlns:w16cid="http://schemas.microsoft.com/office/word/2016/wordml/cid" xmlns:w16se="http://schemas.microsoft.com/office/word/2015/wordml/symex" mc:Ignorable="w14 w15 w16se w16cid">
+<w:styles xmlns:mc="http://schemas.openxmlformats.org/markup-compatibility/2006" xmlns:r="http://schemas.openxmlformats.org/officeDocument/2006/relationships" xmlns:w="http://schemas.openxmlformats.org/wordprocessingml/2006/main" xmlns:w14="http://schemas.microsoft.com/office/word/2010/wordml" xmlns:w15="http://schemas.microsoft.com/office/word/2012/wordml" xmlns:w16se="http://schemas.microsoft.com/office/word/2015/wordml/symex" mc:Ignorable="w14 w15 w16se">
   <w:docDefaults>
     <w:rPrDefault>
       <w:rPr>
@@ -2824,7 +3455,7 @@
       </w:pPr>
     </w:pPrDefault>
   </w:docDefaults>
-  <w:latentStyles w:defLockedState="0" w:defUIPriority="99" w:defSemiHidden="0" w:defUnhideWhenUsed="0" w:defQFormat="0" w:count="375">
+  <w:latentStyles w:defLockedState="0" w:defUIPriority="99" w:defSemiHidden="0" w:defUnhideWhenUsed="0" w:defQFormat="0" w:count="371">
     <w:lsdException w:name="Normal" w:uiPriority="0" w:qFormat="1"/>
     <w:lsdException w:name="heading 1" w:uiPriority="9" w:qFormat="1"/>
     <w:lsdException w:name="heading 2" w:semiHidden="1" w:uiPriority="9" w:unhideWhenUsed="1" w:qFormat="1"/>
@@ -2930,6 +3561,7 @@
     <w:lsdException w:name="HTML Sample" w:semiHidden="1" w:unhideWhenUsed="1"/>
     <w:lsdException w:name="HTML Typewriter" w:semiHidden="1" w:unhideWhenUsed="1"/>
     <w:lsdException w:name="HTML Variable" w:semiHidden="1" w:unhideWhenUsed="1"/>
+    <w:lsdException w:name="Normal Table" w:semiHidden="1" w:unhideWhenUsed="1"/>
     <w:lsdException w:name="annotation subject" w:semiHidden="1" w:unhideWhenUsed="1"/>
     <w:lsdException w:name="No List" w:semiHidden="1" w:unhideWhenUsed="1"/>
     <w:lsdException w:name="Outline List 1" w:semiHidden="1" w:unhideWhenUsed="1"/>
@@ -2973,8 +3605,10 @@
     <w:lsdException w:name="Table Elegant" w:semiHidden="1" w:unhideWhenUsed="1"/>
     <w:lsdException w:name="Table Professional" w:semiHidden="1" w:unhideWhenUsed="1"/>
     <w:lsdException w:name="Table Subtle 1" w:semiHidden="1" w:unhideWhenUsed="1"/>
+    <w:lsdException w:name="Table Subtle 2" w:semiHidden="1" w:unhideWhenUsed="1"/>
     <w:lsdException w:name="Table Web 1" w:semiHidden="1" w:unhideWhenUsed="1"/>
     <w:lsdException w:name="Table Web 2" w:semiHidden="1" w:unhideWhenUsed="1"/>
+    <w:lsdException w:name="Table Web 3" w:semiHidden="1" w:unhideWhenUsed="1"/>
     <w:lsdException w:name="Balloon Text" w:semiHidden="1" w:unhideWhenUsed="1"/>
     <w:lsdException w:name="Table Grid" w:uiPriority="59"/>
     <w:lsdException w:name="Table Theme" w:semiHidden="1" w:unhideWhenUsed="1"/>
@@ -3193,10 +3827,6 @@
     <w:lsdException w:name="List Table 5 Dark Accent 6" w:uiPriority="50"/>
     <w:lsdException w:name="List Table 6 Colorful Accent 6" w:uiPriority="51"/>
     <w:lsdException w:name="List Table 7 Colorful Accent 6" w:uiPriority="52"/>
-    <w:lsdException w:name="Mention" w:semiHidden="1" w:unhideWhenUsed="1"/>
-    <w:lsdException w:name="Smart Hyperlink" w:semiHidden="1" w:unhideWhenUsed="1"/>
-    <w:lsdException w:name="Hashtag" w:semiHidden="1" w:unhideWhenUsed="1"/>
-    <w:lsdException w:name="Unresolved Mention" w:semiHidden="1" w:unhideWhenUsed="1"/>
   </w:latentStyles>
   <w:style w:type="paragraph" w:default="1" w:styleId="Normal">
     <w:name w:val="Normal"/>

</xml_diff>

<commit_message>
paperasse du sprint 3
</commit_message>
<xml_diff>
--- a/Documents/Documents de conceptions/Backlog_de_produit.docx
+++ b/Documents/Documents de conceptions/Backlog_de_produit.docx
@@ -1,6 +1,6 @@
 
 <file path=word/document.xml><?xml version="1.0" encoding="utf-8"?>
-<w:document xmlns:wpc="http://schemas.microsoft.com/office/word/2010/wordprocessingCanvas" xmlns:cx="http://schemas.microsoft.com/office/drawing/2014/chartex" xmlns:cx1="http://schemas.microsoft.com/office/drawing/2015/9/8/chartex" xmlns:mc="http://schemas.openxmlformats.org/markup-compatibility/2006" xmlns:o="urn:schemas-microsoft-com:office:office" xmlns:r="http://schemas.openxmlformats.org/officeDocument/2006/relationships" xmlns:m="http://schemas.openxmlformats.org/officeDocument/2006/math" xmlns:v="urn:schemas-microsoft-com:vml" xmlns:wp14="http://schemas.microsoft.com/office/word/2010/wordprocessingDrawing" xmlns:wp="http://schemas.openxmlformats.org/drawingml/2006/wordprocessingDrawing" xmlns:w10="urn:schemas-microsoft-com:office:word" xmlns:w="http://schemas.openxmlformats.org/wordprocessingml/2006/main" xmlns:w14="http://schemas.microsoft.com/office/word/2010/wordml" xmlns:w15="http://schemas.microsoft.com/office/word/2012/wordml" xmlns:w16se="http://schemas.microsoft.com/office/word/2015/wordml/symex" xmlns:wpg="http://schemas.microsoft.com/office/word/2010/wordprocessingGroup" xmlns:wpi="http://schemas.microsoft.com/office/word/2010/wordprocessingInk" xmlns:wne="http://schemas.microsoft.com/office/word/2006/wordml" xmlns:wps="http://schemas.microsoft.com/office/word/2010/wordprocessingShape" mc:Ignorable="w14 w15 w16se wp14">
+<w:document xmlns:wpc="http://schemas.microsoft.com/office/word/2010/wordprocessingCanvas" xmlns:cx="http://schemas.microsoft.com/office/drawing/2014/chartex" xmlns:cx1="http://schemas.microsoft.com/office/drawing/2015/9/8/chartex" xmlns:cx2="http://schemas.microsoft.com/office/drawing/2015/10/21/chartex" xmlns:cx3="http://schemas.microsoft.com/office/drawing/2016/5/9/chartex" xmlns:cx4="http://schemas.microsoft.com/office/drawing/2016/5/10/chartex" xmlns:cx5="http://schemas.microsoft.com/office/drawing/2016/5/11/chartex" xmlns:cx6="http://schemas.microsoft.com/office/drawing/2016/5/12/chartex" xmlns:cx7="http://schemas.microsoft.com/office/drawing/2016/5/13/chartex" xmlns:cx8="http://schemas.microsoft.com/office/drawing/2016/5/14/chartex" xmlns:mc="http://schemas.openxmlformats.org/markup-compatibility/2006" xmlns:aink="http://schemas.microsoft.com/office/drawing/2016/ink" xmlns:am3d="http://schemas.microsoft.com/office/drawing/2017/model3d" xmlns:o="urn:schemas-microsoft-com:office:office" xmlns:r="http://schemas.openxmlformats.org/officeDocument/2006/relationships" xmlns:m="http://schemas.openxmlformats.org/officeDocument/2006/math" xmlns:v="urn:schemas-microsoft-com:vml" xmlns:wp14="http://schemas.microsoft.com/office/word/2010/wordprocessingDrawing" xmlns:wp="http://schemas.openxmlformats.org/drawingml/2006/wordprocessingDrawing" xmlns:w10="urn:schemas-microsoft-com:office:word" xmlns:w="http://schemas.openxmlformats.org/wordprocessingml/2006/main" xmlns:w14="http://schemas.microsoft.com/office/word/2010/wordml" xmlns:w15="http://schemas.microsoft.com/office/word/2012/wordml" xmlns:w16cid="http://schemas.microsoft.com/office/word/2016/wordml/cid" xmlns:w16se="http://schemas.microsoft.com/office/word/2015/wordml/symex" xmlns:wpg="http://schemas.microsoft.com/office/word/2010/wordprocessingGroup" xmlns:wpi="http://schemas.microsoft.com/office/word/2010/wordprocessingInk" xmlns:wne="http://schemas.microsoft.com/office/word/2006/wordml" xmlns:wps="http://schemas.microsoft.com/office/word/2010/wordprocessingShape" mc:Ignorable="w14 w15 w16se w16cid wp14">
   <w:body>
     <w:p>
       <w:pPr>
@@ -21,8 +21,9 @@
           <w:szCs w:val="28"/>
           <w:lang w:val="fr-CA"/>
         </w:rPr>
-        <w:t>« Backlog » de produit</w:t>
+        <w:t>« </w:t>
       </w:r>
+      <w:proofErr w:type="spellStart"/>
       <w:r>
         <w:rPr>
           <w:rFonts w:ascii="Arial" w:hAnsi="Arial" w:cs="Arial"/>
@@ -31,8 +32,9 @@
           <w:szCs w:val="28"/>
           <w:lang w:val="fr-CA"/>
         </w:rPr>
-        <w:t xml:space="preserve"> : </w:t>
+        <w:t>Backlog</w:t>
       </w:r>
+      <w:proofErr w:type="spellEnd"/>
       <w:r>
         <w:rPr>
           <w:rFonts w:ascii="Arial" w:hAnsi="Arial" w:cs="Arial"/>
@@ -41,7 +43,39 @@
           <w:szCs w:val="28"/>
           <w:lang w:val="fr-CA"/>
         </w:rPr>
-        <w:t>Curved Fractals</w:t>
+        <w:t> » de produit</w:t>
+      </w:r>
+      <w:r>
+        <w:rPr>
+          <w:rFonts w:ascii="Arial" w:hAnsi="Arial" w:cs="Arial"/>
+          <w:b/>
+          <w:sz w:val="28"/>
+          <w:szCs w:val="28"/>
+          <w:lang w:val="fr-CA"/>
+        </w:rPr>
+        <w:t xml:space="preserve"> : </w:t>
+      </w:r>
+      <w:proofErr w:type="spellStart"/>
+      <w:r>
+        <w:rPr>
+          <w:rFonts w:ascii="Arial" w:hAnsi="Arial" w:cs="Arial"/>
+          <w:b/>
+          <w:sz w:val="28"/>
+          <w:szCs w:val="28"/>
+          <w:lang w:val="fr-CA"/>
+        </w:rPr>
+        <w:t>Curved</w:t>
+      </w:r>
+      <w:proofErr w:type="spellEnd"/>
+      <w:r>
+        <w:rPr>
+          <w:rFonts w:ascii="Arial" w:hAnsi="Arial" w:cs="Arial"/>
+          <w:b/>
+          <w:sz w:val="28"/>
+          <w:szCs w:val="28"/>
+          <w:lang w:val="fr-CA"/>
+        </w:rPr>
+        <w:t xml:space="preserve"> Fractals</w:t>
       </w:r>
     </w:p>
     <w:p>
@@ -74,6 +108,7 @@
         </w:rPr>
         <w:t xml:space="preserve">Conçu par : </w:t>
       </w:r>
+      <w:proofErr w:type="spellStart"/>
       <w:r>
         <w:rPr>
           <w:rFonts w:ascii="Arial" w:hAnsi="Arial" w:cs="Arial"/>
@@ -83,6 +118,7 @@
         </w:rPr>
         <w:t>JeeGo</w:t>
       </w:r>
+      <w:proofErr w:type="spellEnd"/>
     </w:p>
     <w:p>
       <w:pPr>
@@ -108,28 +144,46 @@
       </w:pPr>
       <w:r>
         <w:rPr>
+          <w:b/>
           <w:sz w:val="22"/>
           <w:szCs w:val="22"/>
           <w:lang w:val="fr-CA"/>
         </w:rPr>
-        <w:t>Jérôme Pagé – Responsable des livrables</w:t>
+        <w:t>Jérôme Pagé</w:t>
       </w:r>
-    </w:p>
-    <w:p>
-      <w:pPr>
+      <w:r>
         <w:rPr>
           <w:sz w:val="22"/>
           <w:szCs w:val="22"/>
           <w:lang w:val="fr-CA"/>
         </w:rPr>
-      </w:pPr>
+        <w:t xml:space="preserve"> – </w:t>
+      </w:r>
       <w:r>
         <w:rPr>
           <w:sz w:val="22"/>
           <w:szCs w:val="22"/>
           <w:lang w:val="fr-CA"/>
         </w:rPr>
-        <w:t xml:space="preserve">Simon Lepage – </w:t>
+        <w:t>Secrétaire</w:t>
+      </w:r>
+    </w:p>
+    <w:p>
+      <w:pPr>
+        <w:rPr>
+          <w:sz w:val="22"/>
+          <w:szCs w:val="22"/>
+          <w:lang w:val="fr-CA"/>
+        </w:rPr>
+      </w:pPr>
+      <w:r>
+        <w:rPr>
+          <w:b/>
+          <w:sz w:val="22"/>
+          <w:szCs w:val="22"/>
+          <w:lang w:val="fr-CA"/>
+        </w:rPr>
+        <w:t>Simon Lepage</w:t>
       </w:r>
       <w:r>
         <w:rPr>
@@ -137,24 +191,33 @@
           <w:szCs w:val="22"/>
           <w:lang w:val="fr-CA"/>
         </w:rPr>
-        <w:t>Secrétaire</w:t>
+        <w:t xml:space="preserve"> – </w:t>
       </w:r>
-    </w:p>
-    <w:p>
-      <w:pPr>
+      <w:r>
         <w:rPr>
           <w:sz w:val="22"/>
           <w:szCs w:val="22"/>
           <w:lang w:val="fr-CA"/>
         </w:rPr>
-      </w:pPr>
-      <w:r>
+        <w:t>Responsable des livrables</w:t>
+      </w:r>
+    </w:p>
+    <w:p>
+      <w:pPr>
         <w:rPr>
           <w:sz w:val="22"/>
           <w:szCs w:val="22"/>
           <w:lang w:val="fr-CA"/>
         </w:rPr>
-        <w:t xml:space="preserve">Jonathan Simard – </w:t>
+      </w:pPr>
+      <w:r>
+        <w:rPr>
+          <w:b/>
+          <w:sz w:val="22"/>
+          <w:szCs w:val="22"/>
+          <w:lang w:val="fr-CA"/>
+        </w:rPr>
+        <w:t>Jonathan Simard</w:t>
       </w:r>
       <w:r>
         <w:rPr>
@@ -162,26 +225,62 @@
           <w:szCs w:val="22"/>
           <w:lang w:val="fr-CA"/>
         </w:rPr>
-        <w:t>Scrum master</w:t>
+        <w:t xml:space="preserve"> – </w:t>
+      </w:r>
+      <w:r>
+        <w:rPr>
+          <w:sz w:val="22"/>
+          <w:szCs w:val="22"/>
+          <w:lang w:val="fr-CA"/>
+        </w:rPr>
+        <w:t>Scru</w:t>
       </w:r>
       <w:bookmarkStart w:id="0" w:name="_GoBack"/>
       <w:bookmarkEnd w:id="0"/>
-    </w:p>
-    <w:p>
-      <w:pPr>
+      <w:r>
         <w:rPr>
           <w:sz w:val="22"/>
           <w:szCs w:val="22"/>
           <w:lang w:val="fr-CA"/>
         </w:rPr>
-      </w:pPr>
-      <w:r>
+        <w:t>m master</w:t>
+      </w:r>
+    </w:p>
+    <w:p>
+      <w:pPr>
         <w:rPr>
           <w:sz w:val="22"/>
           <w:szCs w:val="22"/>
           <w:lang w:val="fr-CA"/>
         </w:rPr>
-        <w:t>Ludovic D’Anjou-Madore – Directeur de produit</w:t>
+      </w:pPr>
+      <w:r>
+        <w:rPr>
+          <w:b/>
+          <w:sz w:val="22"/>
+          <w:szCs w:val="22"/>
+          <w:lang w:val="fr-CA"/>
+        </w:rPr>
+        <w:t>Ludovic D’Anjou-</w:t>
+      </w:r>
+      <w:proofErr w:type="spellStart"/>
+      <w:r>
+        <w:rPr>
+          <w:b/>
+          <w:sz w:val="22"/>
+          <w:szCs w:val="22"/>
+          <w:lang w:val="fr-CA"/>
+        </w:rPr>
+        <w:t>Madore</w:t>
+      </w:r>
+      <w:proofErr w:type="spellEnd"/>
+      <w:r>
+        <w:rPr>
+          <w:sz w:val="22"/>
+          <w:szCs w:val="22"/>
+          <w:lang w:val="fr-CA"/>
+        </w:rPr>
+        <w:t xml:space="preserve"> – Directeur de produit</w:t>
       </w:r>
     </w:p>
     <w:p>
@@ -261,7 +360,21 @@
         <w:rPr>
           <w:highlight w:val="yellow"/>
         </w:rPr>
-        <w:t>font partie du « backlog de sprint » courant.</w:t>
+        <w:t>font partie du « </w:t>
+      </w:r>
+      <w:proofErr w:type="spellStart"/>
+      <w:r>
+        <w:rPr>
+          <w:highlight w:val="yellow"/>
+        </w:rPr>
+        <w:t>backlog</w:t>
+      </w:r>
+      <w:proofErr w:type="spellEnd"/>
+      <w:r>
+        <w:rPr>
+          <w:highlight w:val="yellow"/>
+        </w:rPr>
+        <w:t xml:space="preserve"> de sprint » courant.</w:t>
       </w:r>
     </w:p>
     <w:p>
@@ -320,7 +433,21 @@
         <w:rPr>
           <w:lang w:val="fr-CA"/>
         </w:rPr>
-        <w:t>« Backlog » de produit</w:t>
+        <w:t>« </w:t>
+      </w:r>
+      <w:proofErr w:type="spellStart"/>
+      <w:r>
+        <w:rPr>
+          <w:lang w:val="fr-CA"/>
+        </w:rPr>
+        <w:t>Backlog</w:t>
+      </w:r>
+      <w:proofErr w:type="spellEnd"/>
+      <w:r>
+        <w:rPr>
+          <w:lang w:val="fr-CA"/>
+        </w:rPr>
+        <w:t> » de produit</w:t>
       </w:r>
     </w:p>
     <w:p>
@@ -622,7 +749,27 @@
                 <w:highlight w:val="green"/>
                 <w:lang w:val="fr-CA"/>
               </w:rPr>
-              <w:t>Configurer et produire une infrastructure d'affichage avec Jmonkey.</w:t>
+              <w:t xml:space="preserve">Configurer et produire une infrastructure d'affichage avec </w:t>
+            </w:r>
+            <w:proofErr w:type="spellStart"/>
+            <w:r>
+              <w:rPr>
+                <w:rFonts w:eastAsia="Cambria"/>
+                <w:sz w:val="24"/>
+                <w:highlight w:val="green"/>
+                <w:lang w:val="fr-CA"/>
+              </w:rPr>
+              <w:t>Jmonkey</w:t>
+            </w:r>
+            <w:proofErr w:type="spellEnd"/>
+            <w:r>
+              <w:rPr>
+                <w:rFonts w:eastAsia="Cambria"/>
+                <w:sz w:val="24"/>
+                <w:highlight w:val="green"/>
+                <w:lang w:val="fr-CA"/>
+              </w:rPr>
+              <w:t>.</w:t>
             </w:r>
           </w:p>
           <w:p>
@@ -645,7 +792,27 @@
                 <w:highlight w:val="green"/>
                 <w:lang w:val="fr-CA"/>
               </w:rPr>
-              <w:t>Faire un shader générique sur lequel on ajoutera l'équation.</w:t>
+              <w:t xml:space="preserve">Faire un </w:t>
+            </w:r>
+            <w:proofErr w:type="spellStart"/>
+            <w:r>
+              <w:rPr>
+                <w:rFonts w:eastAsia="Cambria"/>
+                <w:sz w:val="24"/>
+                <w:highlight w:val="green"/>
+                <w:lang w:val="fr-CA"/>
+              </w:rPr>
+              <w:t>shader</w:t>
+            </w:r>
+            <w:proofErr w:type="spellEnd"/>
+            <w:r>
+              <w:rPr>
+                <w:rFonts w:eastAsia="Cambria"/>
+                <w:sz w:val="24"/>
+                <w:highlight w:val="green"/>
+                <w:lang w:val="fr-CA"/>
+              </w:rPr>
+              <w:t xml:space="preserve"> générique sur lequel on ajoutera l'équation.</w:t>
             </w:r>
           </w:p>
           <w:p>
@@ -667,7 +834,118 @@
                 <w:highlight w:val="green"/>
                 <w:lang w:val="fr-CA"/>
               </w:rPr>
-              <w:t>Concevoir un systeme de gestion des Materials (produire un Material et pour chaque équation envoyée, la fusionner avec une copie du shader generique et le charger dans le  Material de base et réafficher).</w:t>
+              <w:t xml:space="preserve">Concevoir un </w:t>
+            </w:r>
+            <w:proofErr w:type="spellStart"/>
+            <w:r>
+              <w:rPr>
+                <w:rFonts w:eastAsia="Cambria"/>
+                <w:sz w:val="24"/>
+                <w:highlight w:val="green"/>
+                <w:lang w:val="fr-CA"/>
+              </w:rPr>
+              <w:t>systeme</w:t>
+            </w:r>
+            <w:proofErr w:type="spellEnd"/>
+            <w:r>
+              <w:rPr>
+                <w:rFonts w:eastAsia="Cambria"/>
+                <w:sz w:val="24"/>
+                <w:highlight w:val="green"/>
+                <w:lang w:val="fr-CA"/>
+              </w:rPr>
+              <w:t xml:space="preserve"> de gestion des Materials (produire un </w:t>
+            </w:r>
+            <w:proofErr w:type="spellStart"/>
+            <w:r>
+              <w:rPr>
+                <w:rFonts w:eastAsia="Cambria"/>
+                <w:sz w:val="24"/>
+                <w:highlight w:val="green"/>
+                <w:lang w:val="fr-CA"/>
+              </w:rPr>
+              <w:t>Material</w:t>
+            </w:r>
+            <w:proofErr w:type="spellEnd"/>
+            <w:r>
+              <w:rPr>
+                <w:rFonts w:eastAsia="Cambria"/>
+                <w:sz w:val="24"/>
+                <w:highlight w:val="green"/>
+                <w:lang w:val="fr-CA"/>
+              </w:rPr>
+              <w:t xml:space="preserve"> et pour chaque équation envoyée, la fusionner avec une copie du </w:t>
+            </w:r>
+            <w:proofErr w:type="spellStart"/>
+            <w:r>
+              <w:rPr>
+                <w:rFonts w:eastAsia="Cambria"/>
+                <w:sz w:val="24"/>
+                <w:highlight w:val="green"/>
+                <w:lang w:val="fr-CA"/>
+              </w:rPr>
+              <w:t>shader</w:t>
+            </w:r>
+            <w:proofErr w:type="spellEnd"/>
+            <w:r>
+              <w:rPr>
+                <w:rFonts w:eastAsia="Cambria"/>
+                <w:sz w:val="24"/>
+                <w:highlight w:val="green"/>
+                <w:lang w:val="fr-CA"/>
+              </w:rPr>
+              <w:t xml:space="preserve"> </w:t>
+            </w:r>
+            <w:proofErr w:type="spellStart"/>
+            <w:r>
+              <w:rPr>
+                <w:rFonts w:eastAsia="Cambria"/>
+                <w:sz w:val="24"/>
+                <w:highlight w:val="green"/>
+                <w:lang w:val="fr-CA"/>
+              </w:rPr>
+              <w:t>generique</w:t>
+            </w:r>
+            <w:proofErr w:type="spellEnd"/>
+            <w:r>
+              <w:rPr>
+                <w:rFonts w:eastAsia="Cambria"/>
+                <w:sz w:val="24"/>
+                <w:highlight w:val="green"/>
+                <w:lang w:val="fr-CA"/>
+              </w:rPr>
+              <w:t xml:space="preserve"> et le charger dans </w:t>
+            </w:r>
+            <w:proofErr w:type="gramStart"/>
+            <w:r>
+              <w:rPr>
+                <w:rFonts w:eastAsia="Cambria"/>
+                <w:sz w:val="24"/>
+                <w:highlight w:val="green"/>
+                <w:lang w:val="fr-CA"/>
+              </w:rPr>
+              <w:t xml:space="preserve">le  </w:t>
+            </w:r>
+            <w:proofErr w:type="spellStart"/>
+            <w:r>
+              <w:rPr>
+                <w:rFonts w:eastAsia="Cambria"/>
+                <w:sz w:val="24"/>
+                <w:highlight w:val="green"/>
+                <w:lang w:val="fr-CA"/>
+              </w:rPr>
+              <w:t>Material</w:t>
+            </w:r>
+            <w:proofErr w:type="spellEnd"/>
+            <w:proofErr w:type="gramEnd"/>
+            <w:r>
+              <w:rPr>
+                <w:rFonts w:eastAsia="Cambria"/>
+                <w:sz w:val="24"/>
+                <w:highlight w:val="green"/>
+                <w:lang w:val="fr-CA"/>
+              </w:rPr>
+              <w:t xml:space="preserve"> de base et réafficher).</w:t>
             </w:r>
           </w:p>
           <w:p>
@@ -690,7 +968,27 @@
                 <w:highlight w:val="green"/>
                 <w:lang w:val="fr-CA"/>
               </w:rPr>
-              <w:t>Afficher un Material.</w:t>
+              <w:t xml:space="preserve">Afficher un </w:t>
+            </w:r>
+            <w:proofErr w:type="spellStart"/>
+            <w:r>
+              <w:rPr>
+                <w:rFonts w:eastAsia="Cambria"/>
+                <w:sz w:val="24"/>
+                <w:highlight w:val="green"/>
+                <w:lang w:val="fr-CA"/>
+              </w:rPr>
+              <w:t>Material</w:t>
+            </w:r>
+            <w:proofErr w:type="spellEnd"/>
+            <w:r>
+              <w:rPr>
+                <w:rFonts w:eastAsia="Cambria"/>
+                <w:sz w:val="24"/>
+                <w:highlight w:val="green"/>
+                <w:lang w:val="fr-CA"/>
+              </w:rPr>
+              <w:t>.</w:t>
             </w:r>
           </w:p>
           <w:p>
@@ -769,8 +1067,19 @@
                 <w:highlight w:val="green"/>
                 <w:lang w:val="fr-CA"/>
               </w:rPr>
-              <w:t>Traduction en vecteur rgb</w:t>
-            </w:r>
+              <w:t xml:space="preserve">Traduction en vecteur </w:t>
+            </w:r>
+            <w:proofErr w:type="spellStart"/>
+            <w:r>
+              <w:rPr>
+                <w:rFonts w:eastAsia="Cambria"/>
+                <w:sz w:val="24"/>
+                <w:highlight w:val="green"/>
+                <w:lang w:val="fr-CA"/>
+              </w:rPr>
+              <w:t>rgb</w:t>
+            </w:r>
+            <w:proofErr w:type="spellEnd"/>
           </w:p>
           <w:p>
             <w:pPr>
@@ -791,8 +1100,19 @@
                 <w:highlight w:val="green"/>
                 <w:lang w:val="fr-CA"/>
               </w:rPr>
-              <w:t>Envoie des vecteurs aux shaders</w:t>
-            </w:r>
+              <w:t xml:space="preserve">Envoie des vecteurs aux </w:t>
+            </w:r>
+            <w:proofErr w:type="spellStart"/>
+            <w:r>
+              <w:rPr>
+                <w:rFonts w:eastAsia="Cambria"/>
+                <w:sz w:val="24"/>
+                <w:highlight w:val="green"/>
+                <w:lang w:val="fr-CA"/>
+              </w:rPr>
+              <w:t>shaders</w:t>
+            </w:r>
+            <w:proofErr w:type="spellEnd"/>
           </w:p>
         </w:tc>
       </w:tr>
@@ -912,8 +1232,23 @@
               <w:rPr>
                 <w:rFonts w:eastAsia="Cambria"/>
               </w:rPr>
-              <w:t xml:space="preserve">2j/personne </w:t>
-            </w:r>
+              <w:t>2j/</w:t>
+            </w:r>
+            <w:proofErr w:type="spellStart"/>
+            <w:r>
+              <w:rPr>
+                <w:rFonts w:eastAsia="Cambria"/>
+              </w:rPr>
+              <w:t>personne</w:t>
+            </w:r>
+            <w:proofErr w:type="spellEnd"/>
+            <w:r>
+              <w:rPr>
+                <w:rFonts w:eastAsia="Cambria"/>
+              </w:rPr>
+              <w:t xml:space="preserve"> </w:t>
+            </w:r>
+            <w:proofErr w:type="spellStart"/>
             <w:r>
               <w:rPr>
                 <w:rFonts w:eastAsia="Cambria"/>
@@ -921,6 +1256,7 @@
               </w:rPr>
               <w:t>ou</w:t>
             </w:r>
+            <w:proofErr w:type="spellEnd"/>
             <w:r>
               <w:rPr>
                 <w:rFonts w:eastAsia="Cambria"/>
@@ -1279,7 +1615,25 @@
                 <w:highlight w:val="green"/>
                 <w:lang w:val="fr-CA" w:eastAsia="fr-CA"/>
               </w:rPr>
-              <w:t xml:space="preserve">Envoyer la matrice au shaders </w:t>
+              <w:t xml:space="preserve">Envoyer la matrice au </w:t>
+            </w:r>
+            <w:proofErr w:type="spellStart"/>
+            <w:r>
+              <w:rPr>
+                <w:rFonts w:eastAsia="Cambria"/>
+                <w:highlight w:val="green"/>
+                <w:lang w:val="fr-CA" w:eastAsia="fr-CA"/>
+              </w:rPr>
+              <w:t>shaders</w:t>
+            </w:r>
+            <w:proofErr w:type="spellEnd"/>
+            <w:r>
+              <w:rPr>
+                <w:rFonts w:eastAsia="Cambria"/>
+                <w:highlight w:val="green"/>
+                <w:lang w:val="fr-CA" w:eastAsia="fr-CA"/>
+              </w:rPr>
+              <w:t xml:space="preserve"> </w:t>
             </w:r>
           </w:p>
           <w:p>
@@ -1304,7 +1658,25 @@
                 <w:highlight w:val="green"/>
                 <w:lang w:val="fr-CA" w:eastAsia="fr-CA"/>
               </w:rPr>
-              <w:t>Dans les shaders, effectuer</w:t>
+              <w:t xml:space="preserve">Dans les </w:t>
+            </w:r>
+            <w:proofErr w:type="spellStart"/>
+            <w:r>
+              <w:rPr>
+                <w:rFonts w:eastAsia="Cambria"/>
+                <w:highlight w:val="green"/>
+                <w:lang w:val="fr-CA" w:eastAsia="fr-CA"/>
+              </w:rPr>
+              <w:t>shaders</w:t>
+            </w:r>
+            <w:proofErr w:type="spellEnd"/>
+            <w:r>
+              <w:rPr>
+                <w:rFonts w:eastAsia="Cambria"/>
+                <w:highlight w:val="green"/>
+                <w:lang w:val="fr-CA" w:eastAsia="fr-CA"/>
+              </w:rPr>
+              <w:t>, effectuer</w:t>
             </w:r>
             <w:r>
               <w:rPr>
@@ -2064,12 +2436,50 @@
                 <w:lang w:val="fr-CA"/>
               </w:rPr>
             </w:pPr>
-            <w:r>
-              <w:rPr>
-                <w:rFonts w:eastAsia="Cambria"/>
-              </w:rPr>
-              <w:t>Acteur ou rôle :</w:t>
-            </w:r>
+            <w:proofErr w:type="spellStart"/>
+            <w:r>
+              <w:rPr>
+                <w:rFonts w:eastAsia="Cambria"/>
+              </w:rPr>
+              <w:t>Acteur</w:t>
+            </w:r>
+            <w:proofErr w:type="spellEnd"/>
+            <w:r>
+              <w:rPr>
+                <w:rFonts w:eastAsia="Cambria"/>
+              </w:rPr>
+              <w:t xml:space="preserve"> </w:t>
+            </w:r>
+            <w:proofErr w:type="spellStart"/>
+            <w:r>
+              <w:rPr>
+                <w:rFonts w:eastAsia="Cambria"/>
+              </w:rPr>
+              <w:t>ou</w:t>
+            </w:r>
+            <w:proofErr w:type="spellEnd"/>
+            <w:r>
+              <w:rPr>
+                <w:rFonts w:eastAsia="Cambria"/>
+              </w:rPr>
+              <w:t xml:space="preserve"> </w:t>
+            </w:r>
+            <w:proofErr w:type="spellStart"/>
+            <w:proofErr w:type="gramStart"/>
+            <w:r>
+              <w:rPr>
+                <w:rFonts w:eastAsia="Cambria"/>
+              </w:rPr>
+              <w:t>rôle</w:t>
+            </w:r>
+            <w:proofErr w:type="spellEnd"/>
+            <w:r>
+              <w:rPr>
+                <w:rFonts w:eastAsia="Cambria"/>
+              </w:rPr>
+              <w:t> :</w:t>
+            </w:r>
+            <w:proofErr w:type="gramEnd"/>
           </w:p>
         </w:tc>
         <w:tc>
@@ -2089,12 +2499,14 @@
                 <w:rFonts w:eastAsia="Cambria"/>
               </w:rPr>
             </w:pPr>
+            <w:proofErr w:type="spellStart"/>
             <w:r>
               <w:rPr>
                 <w:rFonts w:eastAsia="Cambria"/>
               </w:rPr>
               <w:t>Utilisateur</w:t>
             </w:r>
+            <w:proofErr w:type="spellEnd"/>
           </w:p>
         </w:tc>
       </w:tr>
@@ -2120,9 +2532,27 @@
                 <w:rFonts w:eastAsia="Cambria"/>
               </w:rPr>
             </w:pPr>
-            <w:r>
-              <w:t>Scénario ou story :</w:t>
-            </w:r>
+            <w:proofErr w:type="spellStart"/>
+            <w:r>
+              <w:t>Scénario</w:t>
+            </w:r>
+            <w:proofErr w:type="spellEnd"/>
+            <w:r>
+              <w:t xml:space="preserve"> </w:t>
+            </w:r>
+            <w:proofErr w:type="spellStart"/>
+            <w:r>
+              <w:t>ou</w:t>
+            </w:r>
+            <w:proofErr w:type="spellEnd"/>
+            <w:r>
+              <w:t xml:space="preserve"> </w:t>
+            </w:r>
+            <w:proofErr w:type="gramStart"/>
+            <w:r>
+              <w:t>story :</w:t>
+            </w:r>
+            <w:proofErr w:type="gramEnd"/>
           </w:p>
         </w:tc>
         <w:tc>
@@ -2173,9 +2603,27 @@
                 <w:rFonts w:eastAsia="Cambria"/>
               </w:rPr>
             </w:pPr>
-            <w:r>
-              <w:t>Détail ou description :</w:t>
-            </w:r>
+            <w:proofErr w:type="spellStart"/>
+            <w:r>
+              <w:t>Détail</w:t>
+            </w:r>
+            <w:proofErr w:type="spellEnd"/>
+            <w:r>
+              <w:t xml:space="preserve"> </w:t>
+            </w:r>
+            <w:proofErr w:type="spellStart"/>
+            <w:r>
+              <w:t>ou</w:t>
+            </w:r>
+            <w:proofErr w:type="spellEnd"/>
+            <w:r>
+              <w:t xml:space="preserve"> </w:t>
+            </w:r>
+            <w:proofErr w:type="gramStart"/>
+            <w:r>
+              <w:t>description :</w:t>
+            </w:r>
+            <w:proofErr w:type="gramEnd"/>
           </w:p>
         </w:tc>
         <w:tc>
@@ -2258,7 +2706,43 @@
                 <w:sz w:val="20"/>
                 <w:szCs w:val="20"/>
               </w:rPr>
-              <w:t>Construire une texture 3D (2D Array Textures ou un tableau 2x2 de matrices 2x2 sur OGL 4.3 et +) en évaluant le tenseur à chaque pixel (les composantes x et y de la texture représentent la position de chaque pixel et le niveau (pour le 2DTextures Array) représente la nième composante du tenseur a un point (pour le tableau 2x2, en fixant la position, on obtient une matrice, la représentation locale du tenseur métrique).</w:t>
+              <w:t xml:space="preserve">Construire une texture 3D (2D </w:t>
+            </w:r>
+            <w:proofErr w:type="spellStart"/>
+            <w:r>
+              <w:rPr>
+                <w:rFonts w:eastAsia="Cambria"/>
+                <w:sz w:val="20"/>
+                <w:szCs w:val="20"/>
+              </w:rPr>
+              <w:t>Array</w:t>
+            </w:r>
+            <w:proofErr w:type="spellEnd"/>
+            <w:r>
+              <w:rPr>
+                <w:rFonts w:eastAsia="Cambria"/>
+                <w:sz w:val="20"/>
+                <w:szCs w:val="20"/>
+              </w:rPr>
+              <w:t xml:space="preserve"> Textures ou un tableau 2x2 de matrices 2x2 sur OGL 4.3 et +) en évaluant le tenseur à chaque pixel (les composantes x et y de la texture représentent la position de chaque pixel et le niveau (pour le 2DTextures </w:t>
+            </w:r>
+            <w:proofErr w:type="spellStart"/>
+            <w:r>
+              <w:rPr>
+                <w:rFonts w:eastAsia="Cambria"/>
+                <w:sz w:val="20"/>
+                <w:szCs w:val="20"/>
+              </w:rPr>
+              <w:t>Array</w:t>
+            </w:r>
+            <w:proofErr w:type="spellEnd"/>
+            <w:r>
+              <w:rPr>
+                <w:rFonts w:eastAsia="Cambria"/>
+                <w:sz w:val="20"/>
+                <w:szCs w:val="20"/>
+              </w:rPr>
+              <w:t>) représente la nième composante du tenseur a un point (pour le tableau 2x2, en fixant la position, on obtient une matrice, la représentation locale du tenseur métrique).</w:t>
             </w:r>
           </w:p>
           <w:p>
@@ -2282,7 +2766,25 @@
                 <w:sz w:val="20"/>
                 <w:szCs w:val="20"/>
               </w:rPr>
-              <w:t>Envoyer la structure de données choisie sur le shader et calculer la déformation pour chaque pixel.</w:t>
+              <w:t xml:space="preserve">Envoyer la structure de données choisie sur le </w:t>
+            </w:r>
+            <w:proofErr w:type="spellStart"/>
+            <w:r>
+              <w:rPr>
+                <w:rFonts w:eastAsia="Cambria"/>
+                <w:sz w:val="20"/>
+                <w:szCs w:val="20"/>
+              </w:rPr>
+              <w:t>shader</w:t>
+            </w:r>
+            <w:proofErr w:type="spellEnd"/>
+            <w:r>
+              <w:rPr>
+                <w:rFonts w:eastAsia="Cambria"/>
+                <w:sz w:val="20"/>
+                <w:szCs w:val="20"/>
+              </w:rPr>
+              <w:t xml:space="preserve"> et calculer la déformation pour chaque pixel.</w:t>
             </w:r>
           </w:p>
         </w:tc>
@@ -2307,8 +2809,18 @@
               </w:rPr>
             </w:pPr>
             <w:r>
-              <w:t>Tests d’acceptation :</w:t>
-            </w:r>
+              <w:t xml:space="preserve">Tests </w:t>
+            </w:r>
+            <w:proofErr w:type="spellStart"/>
+            <w:proofErr w:type="gramStart"/>
+            <w:r>
+              <w:t>d’acceptation</w:t>
+            </w:r>
+            <w:proofErr w:type="spellEnd"/>
+            <w:r>
+              <w:t> :</w:t>
+            </w:r>
+            <w:proofErr w:type="gramEnd"/>
           </w:p>
         </w:tc>
         <w:tc>
@@ -2359,9 +2871,16 @@
                 <w:rFonts w:eastAsia="Cambria"/>
               </w:rPr>
             </w:pPr>
-            <w:r>
-              <w:t>Complexité :</w:t>
-            </w:r>
+            <w:proofErr w:type="spellStart"/>
+            <w:proofErr w:type="gramStart"/>
+            <w:r>
+              <w:t>Complexité</w:t>
+            </w:r>
+            <w:proofErr w:type="spellEnd"/>
+            <w:r>
+              <w:t> :</w:t>
+            </w:r>
+            <w:proofErr w:type="gramEnd"/>
           </w:p>
         </w:tc>
         <w:tc>
@@ -2410,9 +2929,11 @@
                 <w:rFonts w:eastAsia="Cambria"/>
               </w:rPr>
             </w:pPr>
+            <w:proofErr w:type="gramStart"/>
             <w:r>
               <w:t>Effort :</w:t>
             </w:r>
+            <w:proofErr w:type="gramEnd"/>
           </w:p>
         </w:tc>
         <w:tc>
@@ -2437,8 +2958,23 @@
               <w:rPr>
                 <w:rFonts w:eastAsia="Cambria"/>
               </w:rPr>
-              <w:t xml:space="preserve">3j/personne </w:t>
-            </w:r>
+              <w:t>3j/</w:t>
+            </w:r>
+            <w:proofErr w:type="spellStart"/>
+            <w:r>
+              <w:rPr>
+                <w:rFonts w:eastAsia="Cambria"/>
+              </w:rPr>
+              <w:t>personne</w:t>
+            </w:r>
+            <w:proofErr w:type="spellEnd"/>
+            <w:r>
+              <w:rPr>
+                <w:rFonts w:eastAsia="Cambria"/>
+              </w:rPr>
+              <w:t xml:space="preserve"> </w:t>
+            </w:r>
+            <w:proofErr w:type="spellStart"/>
             <w:r>
               <w:rPr>
                 <w:rFonts w:eastAsia="Cambria"/>
@@ -2446,6 +2982,7 @@
               </w:rPr>
               <w:t>ou</w:t>
             </w:r>
+            <w:proofErr w:type="spellEnd"/>
             <w:r>
               <w:rPr>
                 <w:rFonts w:eastAsia="Cambria"/>
@@ -2474,9 +3011,16 @@
                 <w:rFonts w:eastAsia="Cambria"/>
               </w:rPr>
             </w:pPr>
-            <w:r>
-              <w:t>Commentaires :</w:t>
-            </w:r>
+            <w:proofErr w:type="spellStart"/>
+            <w:proofErr w:type="gramStart"/>
+            <w:r>
+              <w:t>Commentaires</w:t>
+            </w:r>
+            <w:proofErr w:type="spellEnd"/>
+            <w:r>
+              <w:t> :</w:t>
+            </w:r>
+            <w:proofErr w:type="gramEnd"/>
           </w:p>
         </w:tc>
         <w:tc>
@@ -2503,8 +3047,17 @@
                 <w:rFonts w:eastAsia="Cambria"/>
                 <w:lang w:val="fr-CA"/>
               </w:rPr>
-              <w:t>-Lors du changement de tenseur spécifié par l’utilisateur, on recalcule une texture et on met à jour la référence dans le shader</w:t>
-            </w:r>
+              <w:t xml:space="preserve">-Lors du changement de tenseur spécifié par l’utilisateur, on recalcule une texture et on met à jour la référence dans le </w:t>
+            </w:r>
+            <w:proofErr w:type="spellStart"/>
+            <w:r>
+              <w:rPr>
+                <w:rFonts w:eastAsia="Cambria"/>
+                <w:lang w:val="fr-CA"/>
+              </w:rPr>
+              <w:t>shader</w:t>
+            </w:r>
+            <w:proofErr w:type="spellEnd"/>
           </w:p>
           <w:p>
             <w:pPr>
@@ -2527,7 +3080,39 @@
                 <w:lang w:val="fr-CA"/>
               </w:rPr>
               <w:lastRenderedPageBreak/>
-              <w:t xml:space="preserve">mémoire du tenseur. Donc, si on utilise une texture 3d, l’interpolation ce fait automatique pour chaque niveau. Si on utilise un tableau de matrice, dans chaque direction, on doit interpoler entre les composantes. (par exemple : voir l’interpolation linéaire dans la description des concepts) </w:t>
+              <w:t xml:space="preserve">mémoire du tenseur. Donc, si on utilise une texture 3d, l’interpolation </w:t>
+            </w:r>
+            <w:proofErr w:type="gramStart"/>
+            <w:r>
+              <w:rPr>
+                <w:rFonts w:eastAsia="Cambria"/>
+                <w:lang w:val="fr-CA"/>
+              </w:rPr>
+              <w:t>ce</w:t>
+            </w:r>
+            <w:proofErr w:type="gramEnd"/>
+            <w:r>
+              <w:rPr>
+                <w:rFonts w:eastAsia="Cambria"/>
+                <w:lang w:val="fr-CA"/>
+              </w:rPr>
+              <w:t xml:space="preserve"> fait automatique pour chaque niveau. Si on utilise un tableau de matrice, dans chaque direction, on doit interpoler entre les composantes. (</w:t>
+            </w:r>
+            <w:proofErr w:type="gramStart"/>
+            <w:r>
+              <w:rPr>
+                <w:rFonts w:eastAsia="Cambria"/>
+                <w:lang w:val="fr-CA"/>
+              </w:rPr>
+              <w:t>par</w:t>
+            </w:r>
+            <w:proofErr w:type="gramEnd"/>
+            <w:r>
+              <w:rPr>
+                <w:rFonts w:eastAsia="Cambria"/>
+                <w:lang w:val="fr-CA"/>
+              </w:rPr>
+              <w:t xml:space="preserve"> exemple : voir l’interpolation linéaire dans la description des concepts) </w:t>
             </w:r>
           </w:p>
         </w:tc>
@@ -2551,7 +3136,7 @@
 </file>
 
 <file path=word/numbering.xml><?xml version="1.0" encoding="utf-8"?>
-<w:numbering xmlns:wpc="http://schemas.microsoft.com/office/word/2010/wordprocessingCanvas" xmlns:cx="http://schemas.microsoft.com/office/drawing/2014/chartex" xmlns:cx1="http://schemas.microsoft.com/office/drawing/2015/9/8/chartex" xmlns:mc="http://schemas.openxmlformats.org/markup-compatibility/2006" xmlns:o="urn:schemas-microsoft-com:office:office" xmlns:r="http://schemas.openxmlformats.org/officeDocument/2006/relationships" xmlns:m="http://schemas.openxmlformats.org/officeDocument/2006/math" xmlns:v="urn:schemas-microsoft-com:vml" xmlns:wp14="http://schemas.microsoft.com/office/word/2010/wordprocessingDrawing" xmlns:wp="http://schemas.openxmlformats.org/drawingml/2006/wordprocessingDrawing" xmlns:w10="urn:schemas-microsoft-com:office:word" xmlns:w="http://schemas.openxmlformats.org/wordprocessingml/2006/main" xmlns:w14="http://schemas.microsoft.com/office/word/2010/wordml" xmlns:w15="http://schemas.microsoft.com/office/word/2012/wordml" xmlns:w16se="http://schemas.microsoft.com/office/word/2015/wordml/symex" xmlns:wpg="http://schemas.microsoft.com/office/word/2010/wordprocessingGroup" xmlns:wpi="http://schemas.microsoft.com/office/word/2010/wordprocessingInk" xmlns:wne="http://schemas.microsoft.com/office/word/2006/wordml" xmlns:wps="http://schemas.microsoft.com/office/word/2010/wordprocessingShape" mc:Ignorable="w14 w15 w16se wp14">
+<w:numbering xmlns:wpc="http://schemas.microsoft.com/office/word/2010/wordprocessingCanvas" xmlns:cx="http://schemas.microsoft.com/office/drawing/2014/chartex" xmlns:cx1="http://schemas.microsoft.com/office/drawing/2015/9/8/chartex" xmlns:cx2="http://schemas.microsoft.com/office/drawing/2015/10/21/chartex" xmlns:cx3="http://schemas.microsoft.com/office/drawing/2016/5/9/chartex" xmlns:cx4="http://schemas.microsoft.com/office/drawing/2016/5/10/chartex" xmlns:cx5="http://schemas.microsoft.com/office/drawing/2016/5/11/chartex" xmlns:cx6="http://schemas.microsoft.com/office/drawing/2016/5/12/chartex" xmlns:cx7="http://schemas.microsoft.com/office/drawing/2016/5/13/chartex" xmlns:cx8="http://schemas.microsoft.com/office/drawing/2016/5/14/chartex" xmlns:mc="http://schemas.openxmlformats.org/markup-compatibility/2006" xmlns:aink="http://schemas.microsoft.com/office/drawing/2016/ink" xmlns:am3d="http://schemas.microsoft.com/office/drawing/2017/model3d" xmlns:o="urn:schemas-microsoft-com:office:office" xmlns:r="http://schemas.openxmlformats.org/officeDocument/2006/relationships" xmlns:m="http://schemas.openxmlformats.org/officeDocument/2006/math" xmlns:v="urn:schemas-microsoft-com:vml" xmlns:wp14="http://schemas.microsoft.com/office/word/2010/wordprocessingDrawing" xmlns:wp="http://schemas.openxmlformats.org/drawingml/2006/wordprocessingDrawing" xmlns:w10="urn:schemas-microsoft-com:office:word" xmlns:w="http://schemas.openxmlformats.org/wordprocessingml/2006/main" xmlns:w14="http://schemas.microsoft.com/office/word/2010/wordml" xmlns:w15="http://schemas.microsoft.com/office/word/2012/wordml" xmlns:w16cid="http://schemas.microsoft.com/office/word/2016/wordml/cid" xmlns:w16se="http://schemas.microsoft.com/office/word/2015/wordml/symex" xmlns:wpg="http://schemas.microsoft.com/office/word/2010/wordprocessingGroup" xmlns:wpi="http://schemas.microsoft.com/office/word/2010/wordprocessingInk" xmlns:wne="http://schemas.microsoft.com/office/word/2006/wordml" xmlns:wps="http://schemas.microsoft.com/office/word/2010/wordprocessingShape" mc:Ignorable="w14 w15 w16se w16cid wp14">
   <w:abstractNum w:abstractNumId="0" w15:restartNumberingAfterBreak="0">
     <w:nsid w:val="010714A3"/>
     <w:multiLevelType w:val="hybridMultilevel"/>
@@ -3439,7 +4024,7 @@
 </file>
 
 <file path=word/styles.xml><?xml version="1.0" encoding="utf-8"?>
-<w:styles xmlns:mc="http://schemas.openxmlformats.org/markup-compatibility/2006" xmlns:r="http://schemas.openxmlformats.org/officeDocument/2006/relationships" xmlns:w="http://schemas.openxmlformats.org/wordprocessingml/2006/main" xmlns:w14="http://schemas.microsoft.com/office/word/2010/wordml" xmlns:w15="http://schemas.microsoft.com/office/word/2012/wordml" xmlns:w16se="http://schemas.microsoft.com/office/word/2015/wordml/symex" mc:Ignorable="w14 w15 w16se">
+<w:styles xmlns:mc="http://schemas.openxmlformats.org/markup-compatibility/2006" xmlns:r="http://schemas.openxmlformats.org/officeDocument/2006/relationships" xmlns:w="http://schemas.openxmlformats.org/wordprocessingml/2006/main" xmlns:w14="http://schemas.microsoft.com/office/word/2010/wordml" xmlns:w15="http://schemas.microsoft.com/office/word/2012/wordml" xmlns:w16cid="http://schemas.microsoft.com/office/word/2016/wordml/cid" xmlns:w16se="http://schemas.microsoft.com/office/word/2015/wordml/symex" mc:Ignorable="w14 w15 w16se w16cid">
   <w:docDefaults>
     <w:rPrDefault>
       <w:rPr>
@@ -3455,7 +4040,7 @@
       </w:pPr>
     </w:pPrDefault>
   </w:docDefaults>
-  <w:latentStyles w:defLockedState="0" w:defUIPriority="99" w:defSemiHidden="0" w:defUnhideWhenUsed="0" w:defQFormat="0" w:count="371">
+  <w:latentStyles w:defLockedState="0" w:defUIPriority="99" w:defSemiHidden="0" w:defUnhideWhenUsed="0" w:defQFormat="0" w:count="375">
     <w:lsdException w:name="Normal" w:uiPriority="0" w:qFormat="1"/>
     <w:lsdException w:name="heading 1" w:uiPriority="9" w:qFormat="1"/>
     <w:lsdException w:name="heading 2" w:semiHidden="1" w:uiPriority="9" w:unhideWhenUsed="1" w:qFormat="1"/>
@@ -3561,7 +4146,6 @@
     <w:lsdException w:name="HTML Sample" w:semiHidden="1" w:unhideWhenUsed="1"/>
     <w:lsdException w:name="HTML Typewriter" w:semiHidden="1" w:unhideWhenUsed="1"/>
     <w:lsdException w:name="HTML Variable" w:semiHidden="1" w:unhideWhenUsed="1"/>
-    <w:lsdException w:name="Normal Table" w:semiHidden="1" w:unhideWhenUsed="1"/>
     <w:lsdException w:name="annotation subject" w:semiHidden="1" w:unhideWhenUsed="1"/>
     <w:lsdException w:name="No List" w:semiHidden="1" w:unhideWhenUsed="1"/>
     <w:lsdException w:name="Outline List 1" w:semiHidden="1" w:unhideWhenUsed="1"/>
@@ -3605,10 +4189,8 @@
     <w:lsdException w:name="Table Elegant" w:semiHidden="1" w:unhideWhenUsed="1"/>
     <w:lsdException w:name="Table Professional" w:semiHidden="1" w:unhideWhenUsed="1"/>
     <w:lsdException w:name="Table Subtle 1" w:semiHidden="1" w:unhideWhenUsed="1"/>
-    <w:lsdException w:name="Table Subtle 2" w:semiHidden="1" w:unhideWhenUsed="1"/>
     <w:lsdException w:name="Table Web 1" w:semiHidden="1" w:unhideWhenUsed="1"/>
     <w:lsdException w:name="Table Web 2" w:semiHidden="1" w:unhideWhenUsed="1"/>
-    <w:lsdException w:name="Table Web 3" w:semiHidden="1" w:unhideWhenUsed="1"/>
     <w:lsdException w:name="Balloon Text" w:semiHidden="1" w:unhideWhenUsed="1"/>
     <w:lsdException w:name="Table Grid" w:uiPriority="59"/>
     <w:lsdException w:name="Table Theme" w:semiHidden="1" w:unhideWhenUsed="1"/>
@@ -3827,6 +4409,10 @@
     <w:lsdException w:name="List Table 5 Dark Accent 6" w:uiPriority="50"/>
     <w:lsdException w:name="List Table 6 Colorful Accent 6" w:uiPriority="51"/>
     <w:lsdException w:name="List Table 7 Colorful Accent 6" w:uiPriority="52"/>
+    <w:lsdException w:name="Mention" w:semiHidden="1" w:unhideWhenUsed="1"/>
+    <w:lsdException w:name="Smart Hyperlink" w:semiHidden="1" w:unhideWhenUsed="1"/>
+    <w:lsdException w:name="Hashtag" w:semiHidden="1" w:unhideWhenUsed="1"/>
+    <w:lsdException w:name="Unresolved Mention" w:semiHidden="1" w:unhideWhenUsed="1"/>
   </w:latentStyles>
   <w:style w:type="paragraph" w:default="1" w:styleId="Normal">
     <w:name w:val="Normal"/>

</xml_diff>